<commit_message>
Updated after system reinstall.
</commit_message>
<xml_diff>
--- a/Docs/RoboFootball_NewStructure v1.5.docx
+++ b/Docs/RoboFootball_NewStructure v1.5.docx
@@ -283,13 +283,8 @@
       <w:r>
         <w:t xml:space="preserve"> содержится информация о </w:t>
       </w:r>
-      <w:proofErr w:type="gramStart"/>
-      <w:r>
-        <w:t>количестве</w:t>
-      </w:r>
-      <w:proofErr w:type="gramEnd"/>
-      <w:r>
-        <w:t xml:space="preserve"> команд и их составе и здесь же содержатся данные об </w:t>
+      <w:r>
+        <w:t xml:space="preserve">количестве команд и их составе и здесь же содержатся данные об </w:t>
       </w:r>
       <w:r>
         <w:rPr>
@@ -1251,64 +1246,228 @@
     <w:p>
       <w:pPr>
         <w:spacing w:after="0"/>
-        <w:rPr>
-          <w:lang w:val="en-US"/>
-        </w:rPr>
-      </w:pPr>
-    </w:p>
-    <w:p>
-      <w:pPr>
-        <w:spacing w:after="0"/>
-        <w:rPr>
-          <w:lang w:val="en-US"/>
-        </w:rPr>
-      </w:pPr>
-    </w:p>
-    <w:p>
-      <w:pPr>
-        <w:spacing w:after="0"/>
-        <w:rPr>
-          <w:lang w:val="en-US"/>
-        </w:rPr>
-      </w:pPr>
-    </w:p>
-    <w:p>
-      <w:pPr>
-        <w:spacing w:after="0"/>
-        <w:rPr>
-          <w:lang w:val="en-US"/>
-        </w:rPr>
-      </w:pPr>
-    </w:p>
-    <w:p>
-      <w:pPr>
-        <w:spacing w:after="0"/>
-        <w:rPr>
-          <w:lang w:val="en-US"/>
-        </w:rPr>
-      </w:pPr>
-    </w:p>
-    <w:p>
-      <w:pPr>
-        <w:spacing w:after="0"/>
-        <w:rPr>
-          <w:lang w:val="en-US"/>
-        </w:rPr>
-      </w:pPr>
-    </w:p>
-    <w:p>
-      <w:pPr>
-        <w:spacing w:after="0"/>
-        <w:rPr>
-          <w:lang w:val="en-US"/>
-        </w:rPr>
+      </w:pPr>
+    </w:p>
+    <w:p>
+      <w:pPr>
+        <w:spacing w:after="0"/>
+      </w:pPr>
+    </w:p>
+    <w:p>
+      <w:pPr>
+        <w:spacing w:after="0"/>
+      </w:pPr>
+    </w:p>
+    <w:p>
+      <w:pPr>
+        <w:spacing w:after="0"/>
+      </w:pPr>
+    </w:p>
+    <w:p>
+      <w:pPr>
+        <w:spacing w:after="0"/>
+      </w:pPr>
+    </w:p>
+    <w:p>
+      <w:pPr>
+        <w:spacing w:after="0"/>
+      </w:pPr>
+    </w:p>
+    <w:p>
+      <w:pPr>
+        <w:spacing w:after="0"/>
       </w:pPr>
       <w:r>
         <w:rPr>
           <w:lang w:val="en-US"/>
         </w:rPr>
         <w:lastRenderedPageBreak/>
-        <w:t xml:space="preserve">Robot </w:t>
+        <w:t>Robot</w:t>
+      </w:r>
+      <w:r>
+        <w:t xml:space="preserve"> </w:t>
+      </w:r>
+    </w:p>
+    <w:p>
+      <w:pPr>
+        <w:spacing w:after="0"/>
+      </w:pPr>
+      <w:r>
+        <w:t>Программа робота</w:t>
+      </w:r>
+      <w:r>
+        <w:t xml:space="preserve"> </w:t>
+      </w:r>
+      <w:r>
+        <w:t>помещается в обертку</w:t>
+      </w:r>
+      <w:r>
+        <w:t xml:space="preserve"> (</w:t>
+      </w:r>
+      <w:r>
+        <w:rPr>
+          <w:lang w:val="en-US"/>
+        </w:rPr>
+        <w:t>Wrap</w:t>
+      </w:r>
+      <w:r>
+        <w:t xml:space="preserve">). </w:t>
+      </w:r>
+    </w:p>
+    <w:p>
+      <w:pPr>
+        <w:spacing w:after="0"/>
+      </w:pPr>
+      <w:r>
+        <w:t>Обертка позволяет абстрагироваться от конкретного оборудования, используемого роботом</w:t>
+      </w:r>
+    </w:p>
+    <w:p>
+      <w:pPr>
+        <w:spacing w:after="0"/>
+      </w:pPr>
+      <w:r>
+        <w:t xml:space="preserve">Обертка предоставляет свои заглушки для сенсоров, навигатора, пилота. Эти заглушки выполняют две роли: управление доступом к сенсорам двигателям </w:t>
+      </w:r>
+      <w:proofErr w:type="spellStart"/>
+      <w:r>
+        <w:t>итд</w:t>
+      </w:r>
+      <w:proofErr w:type="spellEnd"/>
+      <w:r>
+        <w:t>, слежение за их состоянием и занесение в журнал всех обращений к этим объектам.</w:t>
+      </w:r>
+    </w:p>
+    <w:p>
+      <w:pPr>
+        <w:spacing w:after="0"/>
+      </w:pPr>
+      <w:r>
+        <w:t>Лог</w:t>
+      </w:r>
+      <w:r>
+        <w:t xml:space="preserve"> </w:t>
+      </w:r>
+      <w:r>
+        <w:t>копится</w:t>
+      </w:r>
+      <w:r>
+        <w:t xml:space="preserve"> </w:t>
+      </w:r>
+      <w:r>
+        <w:t>в</w:t>
+      </w:r>
+      <w:r>
+        <w:t xml:space="preserve"> </w:t>
+      </w:r>
+      <w:r>
+        <w:t>буфере</w:t>
+      </w:r>
+      <w:r>
+        <w:t xml:space="preserve"> </w:t>
+      </w:r>
+      <w:r>
+        <w:t>логов</w:t>
+      </w:r>
+      <w:r>
+        <w:t xml:space="preserve"> </w:t>
+      </w:r>
+      <w:r>
+        <w:t>и</w:t>
+      </w:r>
+      <w:r>
+        <w:t xml:space="preserve"> </w:t>
+      </w:r>
+      <w:r>
+        <w:t>при</w:t>
+      </w:r>
+      <w:r>
+        <w:t xml:space="preserve"> </w:t>
+      </w:r>
+      <w:r>
+        <w:t>возможности</w:t>
+      </w:r>
+      <w:r>
+        <w:t xml:space="preserve"> </w:t>
+      </w:r>
+      <w:r>
+        <w:t>отправляется</w:t>
+      </w:r>
+      <w:r>
+        <w:t xml:space="preserve"> </w:t>
+      </w:r>
+      <w:r>
+        <w:t>в</w:t>
+      </w:r>
+      <w:r>
+        <w:t xml:space="preserve"> </w:t>
+      </w:r>
+      <w:r>
+        <w:t>логгер</w:t>
+      </w:r>
+      <w:r>
+        <w:t>.</w:t>
+      </w:r>
+      <w:r>
+        <w:t xml:space="preserve"> </w:t>
+      </w:r>
+    </w:p>
+    <w:p>
+      <w:pPr>
+        <w:spacing w:after="0"/>
+      </w:pPr>
+      <w:r>
+        <w:t>Все</w:t>
+      </w:r>
+      <w:r>
+        <w:t xml:space="preserve"> </w:t>
+      </w:r>
+      <w:r>
+        <w:t>коммуникации</w:t>
+      </w:r>
+      <w:r>
+        <w:t xml:space="preserve"> </w:t>
+      </w:r>
+      <w:r>
+        <w:t>осуществляются</w:t>
+      </w:r>
+      <w:r>
+        <w:t xml:space="preserve"> </w:t>
+      </w:r>
+      <w:r>
+        <w:t>через</w:t>
+      </w:r>
+      <w:r>
+        <w:t xml:space="preserve"> </w:t>
+      </w:r>
+      <w:r>
+        <w:t>заглушку</w:t>
+      </w:r>
+      <w:r>
+        <w:t xml:space="preserve"> </w:t>
+      </w:r>
+      <w:r>
+        <w:rPr>
+          <w:lang w:val="en-US"/>
+        </w:rPr>
+        <w:t>communication</w:t>
+      </w:r>
+      <w:r>
+        <w:t>.</w:t>
+      </w:r>
+      <w:r>
+        <w:t xml:space="preserve"> </w:t>
+      </w:r>
+    </w:p>
+    <w:p>
+      <w:pPr>
+        <w:spacing w:after="0"/>
+      </w:pPr>
+      <w:r>
+        <w:t xml:space="preserve">Коммуникации ведутся по полностью дуплексному каналу. </w:t>
+      </w:r>
+      <w:r>
+        <w:t xml:space="preserve">    </w:t>
       </w:r>
     </w:p>
     <w:p>
@@ -1387,23 +1546,73 @@
     <w:p>
       <w:pPr>
         <w:spacing w:after="0"/>
-        <w:rPr>
-          <w:lang w:val="en-US"/>
-        </w:rPr>
-      </w:pPr>
-    </w:p>
-    <w:p>
-      <w:pPr>
-        <w:spacing w:after="0"/>
-        <w:rPr>
-          <w:lang w:val="en-US"/>
-        </w:rPr>
-      </w:pPr>
-      <w:r>
-        <w:rPr>
-          <w:lang w:val="en-US"/>
-        </w:rPr>
-        <w:t>Control Center</w:t>
+      </w:pPr>
+    </w:p>
+    <w:p>
+      <w:pPr>
+        <w:spacing w:after="0"/>
+      </w:pPr>
+    </w:p>
+    <w:p>
+      <w:pPr>
+        <w:spacing w:after="0"/>
+      </w:pPr>
+    </w:p>
+    <w:p>
+      <w:pPr>
+        <w:spacing w:after="0"/>
+      </w:pPr>
+    </w:p>
+    <w:p>
+      <w:pPr>
+        <w:spacing w:after="0"/>
+      </w:pPr>
+    </w:p>
+    <w:p>
+      <w:pPr>
+        <w:spacing w:after="0"/>
+      </w:pPr>
+    </w:p>
+    <w:p>
+      <w:pPr>
+        <w:spacing w:after="0"/>
+      </w:pPr>
+    </w:p>
+    <w:p>
+      <w:pPr>
+        <w:spacing w:after="0"/>
+      </w:pPr>
+      <w:r>
+        <w:rPr>
+          <w:lang w:val="en-US"/>
+        </w:rPr>
+        <w:lastRenderedPageBreak/>
+        <w:t>Control</w:t>
+      </w:r>
+      <w:r>
+        <w:t xml:space="preserve"> </w:t>
+      </w:r>
+      <w:r>
+        <w:rPr>
+          <w:lang w:val="en-US"/>
+        </w:rPr>
+        <w:t>Center</w:t>
+      </w:r>
+    </w:p>
+    <w:p>
+      <w:pPr>
+        <w:spacing w:after="0"/>
+      </w:pPr>
+      <w:r>
+        <w:t xml:space="preserve">Центр управления  не является частью платформы.  Он располагается отдельно от платформы (возможно на другом компьютере или вообще удаленно). Центр управления пользуется теме же каналами связи со своими роботами, что и робот с роботом. Центр управления, как и робот, помещается в обертку, которая выполняет абстрагирование от коммуникаций и </w:t>
+      </w:r>
+      <w:proofErr w:type="spellStart"/>
+      <w:r>
+        <w:t>логирование</w:t>
+      </w:r>
+      <w:proofErr w:type="spellEnd"/>
+      <w:r>
+        <w:t xml:space="preserve">.   </w:t>
       </w:r>
     </w:p>
     <w:p>
@@ -1495,16 +1704,114 @@
     <w:p>
       <w:pPr>
         <w:spacing w:after="0"/>
-        <w:rPr>
-          <w:lang w:val="en-US"/>
-        </w:rPr>
-      </w:pPr>
-      <w:r>
-        <w:rPr>
-          <w:lang w:val="en-US"/>
-        </w:rPr>
-        <w:lastRenderedPageBreak/>
+      </w:pPr>
+      <w:r>
+        <w:rPr>
+          <w:lang w:val="en-US"/>
+        </w:rPr>
         <w:t>Communications</w:t>
+      </w:r>
+    </w:p>
+    <w:p>
+      <w:pPr>
+        <w:spacing w:after="0"/>
+      </w:pPr>
+      <w:r>
+        <w:t>Коммуникации ведутся в полностью дуплексном режиме.</w:t>
+      </w:r>
+    </w:p>
+    <w:p>
+      <w:pPr>
+        <w:spacing w:after="0"/>
+      </w:pPr>
+      <w:r>
+        <w:t xml:space="preserve">Робот может отправлять сообщения роботу, центру управления. Так же его обертка в случае простоя канала связи отправляет </w:t>
+      </w:r>
+      <w:proofErr w:type="gramStart"/>
+      <w:r>
+        <w:t>за писи</w:t>
+      </w:r>
+      <w:proofErr w:type="gramEnd"/>
+      <w:r>
+        <w:t xml:space="preserve"> журнала в логгер.</w:t>
+      </w:r>
+    </w:p>
+    <w:p>
+      <w:pPr>
+        <w:spacing w:after="0"/>
+      </w:pPr>
+      <w:r>
+        <w:t>Центр управления может общаться с роботом, точно так же его обертка отправляет данные журнала в логгер. Кроме того центр управления може</w:t>
+      </w:r>
+      <w:r>
+        <w:t>т отправить арбитру ряд сообщений (не команд). Центр</w:t>
+      </w:r>
+      <w:r>
+        <w:t xml:space="preserve"> </w:t>
+      </w:r>
+      <w:r>
+        <w:t>управления</w:t>
+      </w:r>
+      <w:r>
+        <w:t xml:space="preserve"> </w:t>
+      </w:r>
+      <w:r>
+        <w:t>может</w:t>
+      </w:r>
+      <w:r>
+        <w:t xml:space="preserve"> </w:t>
+      </w:r>
+      <w:r>
+        <w:t>запросить</w:t>
+      </w:r>
+      <w:r>
+        <w:t xml:space="preserve"> </w:t>
+      </w:r>
+      <w:r>
+        <w:t>уточняющие</w:t>
+      </w:r>
+      <w:r>
+        <w:t xml:space="preserve"> </w:t>
+      </w:r>
+      <w:r>
+        <w:t>координаты</w:t>
+      </w:r>
+      <w:r>
+        <w:t xml:space="preserve"> </w:t>
+      </w:r>
+      <w:r>
+        <w:t>у</w:t>
+      </w:r>
+      <w:r>
+        <w:t xml:space="preserve"> </w:t>
+      </w:r>
+      <w:r>
+        <w:rPr>
+          <w:lang w:val="en-US"/>
+        </w:rPr>
+        <w:t>observer</w:t>
+      </w:r>
+      <w:r>
+        <w:t>.</w:t>
+      </w:r>
+    </w:p>
+    <w:p>
+      <w:pPr>
+        <w:spacing w:after="0"/>
+      </w:pPr>
+      <w:r>
+        <w:t xml:space="preserve">Арбитр может посылать сообщения или </w:t>
+      </w:r>
+      <w:proofErr w:type="gramStart"/>
+      <w:r>
+        <w:t>обязательные к выполнению</w:t>
+      </w:r>
+      <w:proofErr w:type="gramEnd"/>
+      <w:r>
+        <w:t xml:space="preserve"> команды роботам, центрам управления, либо вообще всем участникам игры. </w:t>
+      </w:r>
+      <w:r>
+        <w:t xml:space="preserve"> </w:t>
       </w:r>
     </w:p>
     <w:p>
@@ -1519,6 +1826,7 @@
           <w:noProof/>
           <w:lang w:eastAsia="ru-RU"/>
         </w:rPr>
+        <w:lastRenderedPageBreak/>
         <w:drawing>
           <wp:inline distT="0" distB="0" distL="0" distR="0">
             <wp:extent cx="5867400" cy="4524375"/>
@@ -1588,7 +1896,19 @@
         <w:rPr>
           <w:lang w:val="en-US"/>
         </w:rPr>
-        <w:t>Communication Protocol</w:t>
+        <w:t>Communication</w:t>
+      </w:r>
+      <w:r>
+        <w:rPr>
+          <w:lang w:val="en-US"/>
+        </w:rPr>
+        <w:t xml:space="preserve"> </w:t>
+      </w:r>
+      <w:r>
+        <w:rPr>
+          <w:lang w:val="en-US"/>
+        </w:rPr>
+        <w:t>Protocol</w:t>
       </w:r>
     </w:p>
     <w:p>
@@ -1604,6 +1924,14 @@
         </w:rPr>
         <w:t>Message</w:t>
       </w:r>
+    </w:p>
+    <w:p>
+      <w:pPr>
+        <w:spacing w:after="0"/>
+        <w:rPr>
+          <w:lang w:val="en-US"/>
+        </w:rPr>
+      </w:pPr>
     </w:p>
     <w:p>
       <w:pPr>
@@ -1626,8 +1954,32 @@
           <w:szCs w:val="18"/>
           <w:lang w:val="en-US"/>
         </w:rPr>
-        <w:t>+ From: byte</w:t>
-      </w:r>
+        <w:t>+</w:t>
+      </w:r>
+      <w:proofErr w:type="spellStart"/>
+      <w:r>
+        <w:rPr>
+          <w:rFonts w:ascii="Helvetica" w:hAnsi="Helvetica"/>
+          <w:color w:val="000000"/>
+          <w:sz w:val="18"/>
+          <w:szCs w:val="18"/>
+          <w:lang w:val="en-US"/>
+        </w:rPr>
+        <w:t>Summ</w:t>
+      </w:r>
+      <w:proofErr w:type="gramStart"/>
+      <w:r>
+        <w:rPr>
+          <w:rFonts w:ascii="Helvetica" w:hAnsi="Helvetica"/>
+          <w:color w:val="000000"/>
+          <w:sz w:val="18"/>
+          <w:szCs w:val="18"/>
+          <w:lang w:val="en-US"/>
+        </w:rPr>
+        <w:t>:byte</w:t>
+      </w:r>
+      <w:proofErr w:type="spellEnd"/>
+      <w:proofErr w:type="gramEnd"/>
     </w:p>
     <w:p>
       <w:pPr>
@@ -1650,7 +2002,47 @@
           <w:szCs w:val="18"/>
           <w:lang w:val="en-US"/>
         </w:rPr>
-        <w:t>+ To: byte</w:t>
+        <w:t>+</w:t>
+      </w:r>
+      <w:r>
+        <w:rPr>
+          <w:rFonts w:ascii="Helvetica" w:hAnsi="Helvetica"/>
+          <w:color w:val="000000"/>
+          <w:sz w:val="18"/>
+          <w:szCs w:val="18"/>
+          <w:lang w:val="en-US"/>
+        </w:rPr>
+        <w:t xml:space="preserve"> </w:t>
+      </w:r>
+      <w:r>
+        <w:rPr>
+          <w:rFonts w:ascii="Helvetica" w:hAnsi="Helvetica"/>
+          <w:color w:val="000000"/>
+          <w:sz w:val="18"/>
+          <w:szCs w:val="18"/>
+          <w:lang w:val="en-US"/>
+        </w:rPr>
+        <w:t>From</w:t>
+      </w:r>
+      <w:r>
+        <w:rPr>
+          <w:rFonts w:ascii="Helvetica" w:hAnsi="Helvetica"/>
+          <w:color w:val="000000"/>
+          <w:sz w:val="18"/>
+          <w:szCs w:val="18"/>
+          <w:lang w:val="en-US"/>
+        </w:rPr>
+        <w:t xml:space="preserve">: </w:t>
+      </w:r>
+      <w:r>
+        <w:rPr>
+          <w:rFonts w:ascii="Helvetica" w:hAnsi="Helvetica"/>
+          <w:color w:val="000000"/>
+          <w:sz w:val="18"/>
+          <w:szCs w:val="18"/>
+          <w:lang w:val="en-US"/>
+        </w:rPr>
+        <w:t>byte</w:t>
       </w:r>
     </w:p>
     <w:p>
@@ -1674,20 +2066,38 @@
           <w:szCs w:val="18"/>
           <w:lang w:val="en-US"/>
         </w:rPr>
-        <w:t xml:space="preserve">+ Category: </w:t>
-      </w:r>
-      <w:proofErr w:type="spellStart"/>
-      <w:r>
-        <w:rPr>
-          <w:rFonts w:ascii="Helvetica" w:hAnsi="Helvetica"/>
-          <w:color w:val="000000"/>
-          <w:sz w:val="18"/>
-          <w:szCs w:val="18"/>
-          <w:lang w:val="en-US"/>
-        </w:rPr>
-        <w:t>bool</w:t>
-      </w:r>
-      <w:proofErr w:type="spellEnd"/>
+        <w:t xml:space="preserve">+ </w:t>
+      </w:r>
+      <w:r>
+        <w:rPr>
+          <w:rFonts w:ascii="Helvetica" w:hAnsi="Helvetica"/>
+          <w:color w:val="000000"/>
+          <w:sz w:val="18"/>
+          <w:szCs w:val="18"/>
+          <w:lang w:val="en-US"/>
+        </w:rPr>
+        <w:t>To</w:t>
+      </w:r>
+      <w:r>
+        <w:rPr>
+          <w:rFonts w:ascii="Helvetica" w:hAnsi="Helvetica"/>
+          <w:color w:val="000000"/>
+          <w:sz w:val="18"/>
+          <w:szCs w:val="18"/>
+          <w:lang w:val="en-US"/>
+        </w:rPr>
+        <w:t xml:space="preserve">: </w:t>
+      </w:r>
+      <w:r>
+        <w:rPr>
+          <w:rFonts w:ascii="Helvetica" w:hAnsi="Helvetica"/>
+          <w:color w:val="000000"/>
+          <w:sz w:val="18"/>
+          <w:szCs w:val="18"/>
+          <w:lang w:val="en-US"/>
+        </w:rPr>
+        <w:t>byte</w:t>
+      </w:r>
     </w:p>
     <w:p>
       <w:pPr>
@@ -1710,8 +2120,40 @@
           <w:szCs w:val="18"/>
           <w:lang w:val="en-US"/>
         </w:rPr>
-        <w:t>+ Prefix: byte</w:t>
-      </w:r>
+        <w:t xml:space="preserve">+ </w:t>
+      </w:r>
+      <w:r>
+        <w:rPr>
+          <w:rFonts w:ascii="Helvetica" w:hAnsi="Helvetica"/>
+          <w:color w:val="000000"/>
+          <w:sz w:val="18"/>
+          <w:szCs w:val="18"/>
+          <w:lang w:val="en-US"/>
+        </w:rPr>
+        <w:t>Category</w:t>
+      </w:r>
+      <w:r>
+        <w:rPr>
+          <w:rFonts w:ascii="Helvetica" w:hAnsi="Helvetica"/>
+          <w:color w:val="000000"/>
+          <w:sz w:val="18"/>
+          <w:szCs w:val="18"/>
+          <w:lang w:val="en-US"/>
+        </w:rPr>
+        <w:t xml:space="preserve">: </w:t>
+      </w:r>
+      <w:proofErr w:type="spellStart"/>
+      <w:r>
+        <w:rPr>
+          <w:rFonts w:ascii="Helvetica" w:hAnsi="Helvetica"/>
+          <w:color w:val="000000"/>
+          <w:sz w:val="18"/>
+          <w:szCs w:val="18"/>
+          <w:lang w:val="en-US"/>
+        </w:rPr>
+        <w:t>bool</w:t>
+      </w:r>
+      <w:proofErr w:type="spellEnd"/>
     </w:p>
     <w:p>
       <w:pPr>
@@ -1732,48 +2174,39 @@
           <w:color w:val="000000"/>
           <w:sz w:val="18"/>
           <w:szCs w:val="18"/>
+          <w:lang w:val="en-US"/>
         </w:rPr>
         <w:t xml:space="preserve">+ </w:t>
       </w:r>
-      <w:proofErr w:type="spellStart"/>
-      <w:r>
-        <w:rPr>
-          <w:rFonts w:ascii="Helvetica" w:hAnsi="Helvetica"/>
-          <w:color w:val="000000"/>
-          <w:sz w:val="18"/>
-          <w:szCs w:val="18"/>
-        </w:rPr>
-        <w:t>Content</w:t>
-      </w:r>
-      <w:proofErr w:type="spellEnd"/>
-      <w:r>
-        <w:rPr>
-          <w:rFonts w:ascii="Helvetica" w:hAnsi="Helvetica"/>
-          <w:color w:val="000000"/>
-          <w:sz w:val="18"/>
-          <w:szCs w:val="18"/>
+      <w:r>
+        <w:rPr>
+          <w:rFonts w:ascii="Helvetica" w:hAnsi="Helvetica"/>
+          <w:color w:val="000000"/>
+          <w:sz w:val="18"/>
+          <w:szCs w:val="18"/>
+          <w:lang w:val="en-US"/>
+        </w:rPr>
+        <w:t>Prefix</w:t>
+      </w:r>
+      <w:r>
+        <w:rPr>
+          <w:rFonts w:ascii="Helvetica" w:hAnsi="Helvetica"/>
+          <w:color w:val="000000"/>
+          <w:sz w:val="18"/>
+          <w:szCs w:val="18"/>
+          <w:lang w:val="en-US"/>
         </w:rPr>
         <w:t xml:space="preserve">: </w:t>
       </w:r>
-      <w:proofErr w:type="spellStart"/>
-      <w:r>
-        <w:rPr>
-          <w:rFonts w:ascii="Helvetica" w:hAnsi="Helvetica"/>
-          <w:color w:val="000000"/>
-          <w:sz w:val="18"/>
-          <w:szCs w:val="18"/>
+      <w:r>
+        <w:rPr>
+          <w:rFonts w:ascii="Helvetica" w:hAnsi="Helvetica"/>
+          <w:color w:val="000000"/>
+          <w:sz w:val="18"/>
+          <w:szCs w:val="18"/>
+          <w:lang w:val="en-US"/>
         </w:rPr>
         <w:t>byte</w:t>
-      </w:r>
-      <w:proofErr w:type="spellEnd"/>
-      <w:r>
-        <w:rPr>
-          <w:rFonts w:ascii="Helvetica" w:hAnsi="Helvetica"/>
-          <w:color w:val="000000"/>
-          <w:sz w:val="18"/>
-          <w:szCs w:val="18"/>
-        </w:rPr>
-        <w:t>[]</w:t>
       </w:r>
     </w:p>
     <w:p>
@@ -1789,6 +2222,58 @@
           <w:lang w:val="en-US"/>
         </w:rPr>
       </w:pPr>
+      <w:r>
+        <w:rPr>
+          <w:rFonts w:ascii="Helvetica" w:hAnsi="Helvetica"/>
+          <w:color w:val="000000"/>
+          <w:sz w:val="18"/>
+          <w:szCs w:val="18"/>
+          <w:lang w:val="en-US"/>
+        </w:rPr>
+        <w:t xml:space="preserve">+ </w:t>
+      </w:r>
+      <w:r>
+        <w:rPr>
+          <w:rFonts w:ascii="Helvetica" w:hAnsi="Helvetica"/>
+          <w:color w:val="000000"/>
+          <w:sz w:val="18"/>
+          <w:szCs w:val="18"/>
+          <w:lang w:val="en-US"/>
+        </w:rPr>
+        <w:t>Content</w:t>
+      </w:r>
+      <w:r>
+        <w:rPr>
+          <w:rFonts w:ascii="Helvetica" w:hAnsi="Helvetica"/>
+          <w:color w:val="000000"/>
+          <w:sz w:val="18"/>
+          <w:szCs w:val="18"/>
+          <w:lang w:val="en-US"/>
+        </w:rPr>
+        <w:t xml:space="preserve">: </w:t>
+      </w:r>
+      <w:proofErr w:type="gramStart"/>
+      <w:r>
+        <w:rPr>
+          <w:rFonts w:ascii="Helvetica" w:hAnsi="Helvetica"/>
+          <w:color w:val="000000"/>
+          <w:sz w:val="18"/>
+          <w:szCs w:val="18"/>
+          <w:lang w:val="en-US"/>
+        </w:rPr>
+        <w:t>byte</w:t>
+      </w:r>
+      <w:r>
+        <w:rPr>
+          <w:rFonts w:ascii="Helvetica" w:hAnsi="Helvetica"/>
+          <w:color w:val="000000"/>
+          <w:sz w:val="18"/>
+          <w:szCs w:val="18"/>
+          <w:lang w:val="en-US"/>
+        </w:rPr>
+        <w:t>[]</w:t>
+      </w:r>
+      <w:proofErr w:type="gramEnd"/>
     </w:p>
     <w:p>
       <w:pPr>
@@ -1803,16 +2288,6 @@
           <w:lang w:val="en-US"/>
         </w:rPr>
       </w:pPr>
-      <w:r>
-        <w:rPr>
-          <w:rFonts w:ascii="Helvetica" w:hAnsi="Helvetica"/>
-          <w:color w:val="000000"/>
-          <w:sz w:val="18"/>
-          <w:szCs w:val="18"/>
-          <w:lang w:val="en-US"/>
-        </w:rPr>
-        <w:t xml:space="preserve">Id: </w:t>
-      </w:r>
     </w:p>
     <w:p>
       <w:pPr>
@@ -1835,27 +2310,17 @@
           <w:szCs w:val="18"/>
           <w:lang w:val="en-US"/>
         </w:rPr>
-        <w:t>0x</w:t>
-      </w:r>
-      <w:r>
-        <w:rPr>
-          <w:rFonts w:ascii="Helvetica" w:hAnsi="Helvetica"/>
-          <w:color w:val="000000"/>
-          <w:sz w:val="18"/>
-          <w:szCs w:val="18"/>
-          <w:lang w:val="en-US"/>
-        </w:rPr>
-        <w:t>0</w:t>
-      </w:r>
-      <w:r>
-        <w:rPr>
-          <w:rFonts w:ascii="Helvetica" w:hAnsi="Helvetica"/>
-          <w:color w:val="000000"/>
-          <w:sz w:val="18"/>
-          <w:szCs w:val="18"/>
-          <w:lang w:val="en-US"/>
-        </w:rPr>
-        <w:t xml:space="preserve"> - broadcast</w:t>
+        <w:t>Id</w:t>
+      </w:r>
+      <w:r>
+        <w:rPr>
+          <w:rFonts w:ascii="Helvetica" w:hAnsi="Helvetica"/>
+          <w:color w:val="000000"/>
+          <w:sz w:val="18"/>
+          <w:szCs w:val="18"/>
+          <w:lang w:val="en-US"/>
+        </w:rPr>
+        <w:t xml:space="preserve">: </w:t>
       </w:r>
     </w:p>
     <w:p>
@@ -1879,27 +2344,47 @@
           <w:szCs w:val="18"/>
           <w:lang w:val="en-US"/>
         </w:rPr>
-        <w:t>0x</w:t>
-      </w:r>
-      <w:r>
-        <w:rPr>
-          <w:rFonts w:ascii="Helvetica" w:hAnsi="Helvetica"/>
-          <w:color w:val="000000"/>
-          <w:sz w:val="18"/>
-          <w:szCs w:val="18"/>
-          <w:lang w:val="en-US"/>
-        </w:rPr>
-        <w:t>1</w:t>
-      </w:r>
-      <w:r>
-        <w:rPr>
-          <w:rFonts w:ascii="Helvetica" w:hAnsi="Helvetica"/>
-          <w:color w:val="000000"/>
-          <w:sz w:val="18"/>
-          <w:szCs w:val="18"/>
-          <w:lang w:val="en-US"/>
-        </w:rPr>
-        <w:t xml:space="preserve"> – 0x10 – teams</w:t>
+        <w:t>0</w:t>
+      </w:r>
+      <w:r>
+        <w:rPr>
+          <w:rFonts w:ascii="Helvetica" w:hAnsi="Helvetica"/>
+          <w:color w:val="000000"/>
+          <w:sz w:val="18"/>
+          <w:szCs w:val="18"/>
+          <w:lang w:val="en-US"/>
+        </w:rPr>
+        <w:t>x</w:t>
+      </w:r>
+      <w:r>
+        <w:rPr>
+          <w:rFonts w:ascii="Helvetica" w:hAnsi="Helvetica"/>
+          <w:color w:val="000000"/>
+          <w:sz w:val="18"/>
+          <w:szCs w:val="18"/>
+          <w:lang w:val="en-US"/>
+        </w:rPr>
+        <w:t>0</w:t>
+      </w:r>
+      <w:r>
+        <w:rPr>
+          <w:rFonts w:ascii="Helvetica" w:hAnsi="Helvetica"/>
+          <w:color w:val="000000"/>
+          <w:sz w:val="18"/>
+          <w:szCs w:val="18"/>
+          <w:lang w:val="en-US"/>
+        </w:rPr>
+        <w:t xml:space="preserve"> - </w:t>
+      </w:r>
+      <w:r>
+        <w:rPr>
+          <w:rFonts w:ascii="Helvetica" w:hAnsi="Helvetica"/>
+          <w:color w:val="000000"/>
+          <w:sz w:val="18"/>
+          <w:szCs w:val="18"/>
+          <w:lang w:val="en-US"/>
+        </w:rPr>
+        <w:t>broadcast</w:t>
       </w:r>
     </w:p>
     <w:p>
@@ -1921,125 +2406,29 @@
           <w:color w:val="000000"/>
           <w:sz w:val="18"/>
           <w:szCs w:val="18"/>
-        </w:rPr>
-        <w:t>0</w:t>
-      </w:r>
-      <w:r>
-        <w:rPr>
-          <w:rFonts w:ascii="Helvetica" w:hAnsi="Helvetica"/>
-          <w:color w:val="000000"/>
-          <w:sz w:val="18"/>
-          <w:szCs w:val="18"/>
-          <w:lang w:val="en-US"/>
-        </w:rPr>
-        <w:t>x</w:t>
-      </w:r>
-      <w:r>
-        <w:rPr>
-          <w:rFonts w:ascii="Helvetica" w:hAnsi="Helvetica"/>
-          <w:color w:val="000000"/>
-          <w:sz w:val="18"/>
-          <w:szCs w:val="18"/>
-        </w:rPr>
-        <w:t>11-0</w:t>
-      </w:r>
-      <w:r>
-        <w:rPr>
-          <w:rFonts w:ascii="Helvetica" w:hAnsi="Helvetica"/>
-          <w:color w:val="000000"/>
-          <w:sz w:val="18"/>
-          <w:szCs w:val="18"/>
-          <w:lang w:val="en-US"/>
-        </w:rPr>
-        <w:t>x</w:t>
-      </w:r>
-      <w:r>
-        <w:rPr>
-          <w:rFonts w:ascii="Helvetica" w:hAnsi="Helvetica"/>
-          <w:color w:val="000000"/>
-          <w:sz w:val="18"/>
-          <w:szCs w:val="18"/>
-        </w:rPr>
-        <w:t>8</w:t>
-      </w:r>
-      <w:r>
-        <w:rPr>
-          <w:rFonts w:ascii="Helvetica" w:hAnsi="Helvetica"/>
-          <w:color w:val="000000"/>
-          <w:sz w:val="18"/>
-          <w:szCs w:val="18"/>
-          <w:lang w:val="en-US"/>
-        </w:rPr>
-        <w:t>C</w:t>
-      </w:r>
-      <w:r>
-        <w:rPr>
-          <w:rFonts w:ascii="Helvetica" w:hAnsi="Helvetica"/>
-          <w:color w:val="000000"/>
-          <w:sz w:val="18"/>
-          <w:szCs w:val="18"/>
-        </w:rPr>
-        <w:t xml:space="preserve"> </w:t>
-      </w:r>
-      <w:r>
-        <w:rPr>
-          <w:rFonts w:ascii="Helvetica" w:hAnsi="Helvetica"/>
-          <w:color w:val="000000"/>
-          <w:sz w:val="18"/>
-          <w:szCs w:val="18"/>
-        </w:rPr>
-        <w:t xml:space="preserve"> -</w:t>
-      </w:r>
-      <w:r>
-        <w:rPr>
-          <w:rFonts w:ascii="Helvetica" w:hAnsi="Helvetica"/>
-          <w:color w:val="000000"/>
-          <w:sz w:val="18"/>
-          <w:szCs w:val="18"/>
-          <w:lang w:val="en-US"/>
-        </w:rPr>
-        <w:t>robots</w:t>
-      </w:r>
-      <w:r>
-        <w:rPr>
-          <w:rFonts w:ascii="Helvetica" w:hAnsi="Helvetica"/>
-          <w:color w:val="000000"/>
-          <w:sz w:val="18"/>
-          <w:szCs w:val="18"/>
-        </w:rPr>
-        <w:t xml:space="preserve">. </w:t>
-      </w:r>
-      <w:r>
-        <w:rPr>
-          <w:rFonts w:ascii="Helvetica" w:hAnsi="Helvetica"/>
-          <w:color w:val="000000"/>
-          <w:sz w:val="18"/>
-          <w:szCs w:val="18"/>
-          <w:lang w:val="en-US"/>
-        </w:rPr>
-        <w:t>Robot id=</w:t>
-      </w:r>
-      <w:proofErr w:type="spellStart"/>
-      <w:r>
-        <w:rPr>
-          <w:rFonts w:ascii="Helvetica" w:hAnsi="Helvetica"/>
-          <w:color w:val="000000"/>
-          <w:sz w:val="18"/>
-          <w:szCs w:val="18"/>
-          <w:lang w:val="en-US"/>
-        </w:rPr>
-        <w:t>teamNumber</w:t>
-      </w:r>
-      <w:proofErr w:type="spellEnd"/>
-      <w:r>
-        <w:rPr>
-          <w:rFonts w:ascii="Helvetica" w:hAnsi="Helvetica"/>
-          <w:color w:val="000000"/>
-          <w:sz w:val="18"/>
-          <w:szCs w:val="18"/>
-          <w:lang w:val="en-US"/>
-        </w:rPr>
-        <w:t xml:space="preserve">*10+robotNumber </w:t>
+          <w:lang w:val="en-US"/>
+        </w:rPr>
+        <w:t>0x</w:t>
+      </w:r>
+      <w:r>
+        <w:rPr>
+          <w:rFonts w:ascii="Helvetica" w:hAnsi="Helvetica"/>
+          <w:color w:val="000000"/>
+          <w:sz w:val="18"/>
+          <w:szCs w:val="18"/>
+          <w:lang w:val="en-US"/>
+        </w:rPr>
+        <w:t>1</w:t>
+      </w:r>
+      <w:r>
+        <w:rPr>
+          <w:rFonts w:ascii="Helvetica" w:hAnsi="Helvetica"/>
+          <w:color w:val="000000"/>
+          <w:sz w:val="18"/>
+          <w:szCs w:val="18"/>
+          <w:lang w:val="en-US"/>
+        </w:rPr>
+        <w:t xml:space="preserve"> – 0x10 – teams</w:t>
       </w:r>
     </w:p>
     <w:p>
@@ -2052,8 +2441,348 @@
           <w:color w:val="000000"/>
           <w:sz w:val="18"/>
           <w:szCs w:val="18"/>
-        </w:rPr>
-      </w:pPr>
+          <w:lang w:val="en-US"/>
+        </w:rPr>
+      </w:pPr>
+      <w:r>
+        <w:rPr>
+          <w:rFonts w:ascii="Helvetica" w:hAnsi="Helvetica"/>
+          <w:color w:val="000000"/>
+          <w:sz w:val="18"/>
+          <w:szCs w:val="18"/>
+          <w:lang w:val="en-US"/>
+        </w:rPr>
+        <w:t>0</w:t>
+      </w:r>
+      <w:r>
+        <w:rPr>
+          <w:rFonts w:ascii="Helvetica" w:hAnsi="Helvetica"/>
+          <w:color w:val="000000"/>
+          <w:sz w:val="18"/>
+          <w:szCs w:val="18"/>
+          <w:lang w:val="en-US"/>
+        </w:rPr>
+        <w:t>x</w:t>
+      </w:r>
+      <w:r>
+        <w:rPr>
+          <w:rFonts w:ascii="Helvetica" w:hAnsi="Helvetica"/>
+          <w:color w:val="000000"/>
+          <w:sz w:val="18"/>
+          <w:szCs w:val="18"/>
+          <w:lang w:val="en-US"/>
+        </w:rPr>
+        <w:t>11-</w:t>
+      </w:r>
+      <w:proofErr w:type="gramStart"/>
+      <w:r>
+        <w:rPr>
+          <w:rFonts w:ascii="Helvetica" w:hAnsi="Helvetica"/>
+          <w:color w:val="000000"/>
+          <w:sz w:val="18"/>
+          <w:szCs w:val="18"/>
+          <w:lang w:val="en-US"/>
+        </w:rPr>
+        <w:t>0</w:t>
+      </w:r>
+      <w:r>
+        <w:rPr>
+          <w:rFonts w:ascii="Helvetica" w:hAnsi="Helvetica"/>
+          <w:color w:val="000000"/>
+          <w:sz w:val="18"/>
+          <w:szCs w:val="18"/>
+          <w:lang w:val="en-US"/>
+        </w:rPr>
+        <w:t>x</w:t>
+      </w:r>
+      <w:r>
+        <w:rPr>
+          <w:rFonts w:ascii="Helvetica" w:hAnsi="Helvetica"/>
+          <w:color w:val="000000"/>
+          <w:sz w:val="18"/>
+          <w:szCs w:val="18"/>
+          <w:lang w:val="en-US"/>
+        </w:rPr>
+        <w:t>8</w:t>
+      </w:r>
+      <w:r>
+        <w:rPr>
+          <w:rFonts w:ascii="Helvetica" w:hAnsi="Helvetica"/>
+          <w:color w:val="000000"/>
+          <w:sz w:val="18"/>
+          <w:szCs w:val="18"/>
+          <w:lang w:val="en-US"/>
+        </w:rPr>
+        <w:t>C</w:t>
+      </w:r>
+      <w:r>
+        <w:rPr>
+          <w:rFonts w:ascii="Helvetica" w:hAnsi="Helvetica"/>
+          <w:color w:val="000000"/>
+          <w:sz w:val="18"/>
+          <w:szCs w:val="18"/>
+          <w:lang w:val="en-US"/>
+        </w:rPr>
+        <w:t xml:space="preserve"> </w:t>
+      </w:r>
+      <w:r>
+        <w:rPr>
+          <w:rFonts w:ascii="Helvetica" w:hAnsi="Helvetica"/>
+          <w:color w:val="000000"/>
+          <w:sz w:val="18"/>
+          <w:szCs w:val="18"/>
+          <w:lang w:val="en-US"/>
+        </w:rPr>
+        <w:t xml:space="preserve"> -</w:t>
+      </w:r>
+      <w:proofErr w:type="gramEnd"/>
+      <w:r>
+        <w:rPr>
+          <w:rFonts w:ascii="Helvetica" w:hAnsi="Helvetica"/>
+          <w:color w:val="000000"/>
+          <w:sz w:val="18"/>
+          <w:szCs w:val="18"/>
+          <w:lang w:val="en-US"/>
+        </w:rPr>
+        <w:t>robots</w:t>
+      </w:r>
+      <w:r>
+        <w:rPr>
+          <w:rFonts w:ascii="Helvetica" w:hAnsi="Helvetica"/>
+          <w:color w:val="000000"/>
+          <w:sz w:val="18"/>
+          <w:szCs w:val="18"/>
+          <w:lang w:val="en-US"/>
+        </w:rPr>
+        <w:t xml:space="preserve">. </w:t>
+      </w:r>
+      <w:r>
+        <w:rPr>
+          <w:rFonts w:ascii="Helvetica" w:hAnsi="Helvetica"/>
+          <w:color w:val="000000"/>
+          <w:sz w:val="18"/>
+          <w:szCs w:val="18"/>
+          <w:lang w:val="en-US"/>
+        </w:rPr>
+        <w:t>Robot</w:t>
+      </w:r>
+      <w:r>
+        <w:rPr>
+          <w:rFonts w:ascii="Helvetica" w:hAnsi="Helvetica"/>
+          <w:color w:val="000000"/>
+          <w:sz w:val="18"/>
+          <w:szCs w:val="18"/>
+          <w:lang w:val="en-US"/>
+        </w:rPr>
+        <w:t xml:space="preserve"> </w:t>
+      </w:r>
+      <w:r>
+        <w:rPr>
+          <w:rFonts w:ascii="Helvetica" w:hAnsi="Helvetica"/>
+          <w:color w:val="000000"/>
+          <w:sz w:val="18"/>
+          <w:szCs w:val="18"/>
+          <w:lang w:val="en-US"/>
+        </w:rPr>
+        <w:t>id</w:t>
+      </w:r>
+      <w:r>
+        <w:rPr>
+          <w:rFonts w:ascii="Helvetica" w:hAnsi="Helvetica"/>
+          <w:color w:val="000000"/>
+          <w:sz w:val="18"/>
+          <w:szCs w:val="18"/>
+          <w:lang w:val="en-US"/>
+        </w:rPr>
+        <w:t>=</w:t>
+      </w:r>
+      <w:proofErr w:type="spellStart"/>
+      <w:r>
+        <w:rPr>
+          <w:rFonts w:ascii="Helvetica" w:hAnsi="Helvetica"/>
+          <w:color w:val="000000"/>
+          <w:sz w:val="18"/>
+          <w:szCs w:val="18"/>
+          <w:lang w:val="en-US"/>
+        </w:rPr>
+        <w:t>teamNumber</w:t>
+      </w:r>
+      <w:proofErr w:type="spellEnd"/>
+      <w:r>
+        <w:rPr>
+          <w:rFonts w:ascii="Helvetica" w:hAnsi="Helvetica"/>
+          <w:color w:val="000000"/>
+          <w:sz w:val="18"/>
+          <w:szCs w:val="18"/>
+          <w:lang w:val="en-US"/>
+        </w:rPr>
+        <w:t>*10+</w:t>
+      </w:r>
+      <w:proofErr w:type="gramStart"/>
+      <w:r>
+        <w:rPr>
+          <w:rFonts w:ascii="Helvetica" w:hAnsi="Helvetica"/>
+          <w:color w:val="000000"/>
+          <w:sz w:val="18"/>
+          <w:szCs w:val="18"/>
+          <w:lang w:val="en-US"/>
+        </w:rPr>
+        <w:t>robotNumber</w:t>
+      </w:r>
+      <w:r>
+        <w:rPr>
+          <w:rFonts w:ascii="Helvetica" w:hAnsi="Helvetica"/>
+          <w:color w:val="000000"/>
+          <w:sz w:val="18"/>
+          <w:szCs w:val="18"/>
+          <w:lang w:val="en-US"/>
+        </w:rPr>
+        <w:t xml:space="preserve"> </w:t>
+      </w:r>
+      <w:r>
+        <w:rPr>
+          <w:rFonts w:ascii="Helvetica" w:hAnsi="Helvetica"/>
+          <w:color w:val="000000"/>
+          <w:sz w:val="18"/>
+          <w:szCs w:val="18"/>
+          <w:lang w:val="en-US"/>
+        </w:rPr>
+        <w:t xml:space="preserve"> (</w:t>
+      </w:r>
+      <w:proofErr w:type="gramEnd"/>
+      <w:r>
+        <w:rPr>
+          <w:rFonts w:ascii="Helvetica" w:hAnsi="Helvetica"/>
+          <w:color w:val="000000"/>
+          <w:sz w:val="18"/>
+          <w:szCs w:val="18"/>
+        </w:rPr>
+        <w:t>вряд</w:t>
+      </w:r>
+      <w:r>
+        <w:rPr>
+          <w:rFonts w:ascii="Helvetica" w:hAnsi="Helvetica"/>
+          <w:color w:val="000000"/>
+          <w:sz w:val="18"/>
+          <w:szCs w:val="18"/>
+          <w:lang w:val="en-US"/>
+        </w:rPr>
+        <w:t xml:space="preserve"> </w:t>
+      </w:r>
+      <w:r>
+        <w:rPr>
+          <w:rFonts w:ascii="Helvetica" w:hAnsi="Helvetica"/>
+          <w:color w:val="000000"/>
+          <w:sz w:val="18"/>
+          <w:szCs w:val="18"/>
+        </w:rPr>
+        <w:t>ли</w:t>
+      </w:r>
+      <w:r>
+        <w:rPr>
+          <w:rFonts w:ascii="Helvetica" w:hAnsi="Helvetica"/>
+          <w:color w:val="000000"/>
+          <w:sz w:val="18"/>
+          <w:szCs w:val="18"/>
+          <w:lang w:val="en-US"/>
+        </w:rPr>
+        <w:t xml:space="preserve"> </w:t>
+      </w:r>
+      <w:r>
+        <w:rPr>
+          <w:rFonts w:ascii="Helvetica" w:hAnsi="Helvetica"/>
+          <w:color w:val="000000"/>
+          <w:sz w:val="18"/>
+          <w:szCs w:val="18"/>
+        </w:rPr>
+        <w:t>за</w:t>
+      </w:r>
+      <w:r>
+        <w:rPr>
+          <w:rFonts w:ascii="Helvetica" w:hAnsi="Helvetica"/>
+          <w:color w:val="000000"/>
+          <w:sz w:val="18"/>
+          <w:szCs w:val="18"/>
+          <w:lang w:val="en-US"/>
+        </w:rPr>
+        <w:t xml:space="preserve"> </w:t>
+      </w:r>
+      <w:r>
+        <w:rPr>
+          <w:rFonts w:ascii="Helvetica" w:hAnsi="Helvetica"/>
+          <w:color w:val="000000"/>
+          <w:sz w:val="18"/>
+          <w:szCs w:val="18"/>
+        </w:rPr>
+        <w:t>раз</w:t>
+      </w:r>
+      <w:r>
+        <w:rPr>
+          <w:rFonts w:ascii="Helvetica" w:hAnsi="Helvetica"/>
+          <w:color w:val="000000"/>
+          <w:sz w:val="18"/>
+          <w:szCs w:val="18"/>
+          <w:lang w:val="en-US"/>
+        </w:rPr>
+        <w:t xml:space="preserve"> </w:t>
+      </w:r>
+      <w:r>
+        <w:rPr>
+          <w:rFonts w:ascii="Helvetica" w:hAnsi="Helvetica"/>
+          <w:color w:val="000000"/>
+          <w:sz w:val="18"/>
+          <w:szCs w:val="18"/>
+        </w:rPr>
+        <w:t>будет</w:t>
+      </w:r>
+      <w:r>
+        <w:rPr>
+          <w:rFonts w:ascii="Helvetica" w:hAnsi="Helvetica"/>
+          <w:color w:val="000000"/>
+          <w:sz w:val="18"/>
+          <w:szCs w:val="18"/>
+          <w:lang w:val="en-US"/>
+        </w:rPr>
+        <w:t xml:space="preserve"> </w:t>
+      </w:r>
+      <w:r>
+        <w:rPr>
+          <w:rFonts w:ascii="Helvetica" w:hAnsi="Helvetica"/>
+          <w:color w:val="000000"/>
+          <w:sz w:val="18"/>
+          <w:szCs w:val="18"/>
+        </w:rPr>
+        <w:t>больше</w:t>
+      </w:r>
+      <w:r>
+        <w:rPr>
+          <w:rFonts w:ascii="Helvetica" w:hAnsi="Helvetica"/>
+          <w:color w:val="000000"/>
+          <w:sz w:val="18"/>
+          <w:szCs w:val="18"/>
+          <w:lang w:val="en-US"/>
+        </w:rPr>
+        <w:t xml:space="preserve"> 10 </w:t>
+      </w:r>
+      <w:r>
+        <w:rPr>
+          <w:rFonts w:ascii="Helvetica" w:hAnsi="Helvetica"/>
+          <w:color w:val="000000"/>
+          <w:sz w:val="18"/>
+          <w:szCs w:val="18"/>
+        </w:rPr>
+        <w:t>команд</w:t>
+      </w:r>
+      <w:r>
+        <w:rPr>
+          <w:rFonts w:ascii="Helvetica" w:hAnsi="Helvetica"/>
+          <w:color w:val="000000"/>
+          <w:sz w:val="18"/>
+          <w:szCs w:val="18"/>
+          <w:lang w:val="en-US"/>
+        </w:rPr>
+        <w:t>)</w:t>
+      </w:r>
     </w:p>
     <w:p>
       <w:pPr>
@@ -2065,10 +2794,9 @@
           <w:color w:val="000000"/>
           <w:sz w:val="18"/>
           <w:szCs w:val="18"/>
-        </w:rPr>
-      </w:pPr>
-      <w:bookmarkStart w:id="0" w:name="_GoBack"/>
-      <w:bookmarkEnd w:id="0"/>
+          <w:lang w:val="en-US"/>
+        </w:rPr>
+      </w:pPr>
     </w:p>
     <w:p>
       <w:pPr>
@@ -2080,6 +2808,7 @@
           <w:color w:val="000000"/>
           <w:sz w:val="18"/>
           <w:szCs w:val="18"/>
+          <w:lang w:val="en-US"/>
         </w:rPr>
       </w:pPr>
     </w:p>
@@ -2123,7 +2852,6 @@
         </w:rPr>
         <w:t xml:space="preserve">сообщение от </w:t>
       </w:r>
-      <w:proofErr w:type="spellStart"/>
       <w:r>
         <w:rPr>
           <w:rFonts w:asciiTheme="minorHAnsi" w:hAnsiTheme="minorHAnsi"/>
@@ -2131,9 +2859,8 @@
           <w:sz w:val="18"/>
           <w:szCs w:val="18"/>
         </w:rPr>
-        <w:t>цу</w:t>
-      </w:r>
-      <w:proofErr w:type="spellEnd"/>
+        <w:t>центра управления</w:t>
+      </w:r>
       <w:r>
         <w:rPr>
           <w:rFonts w:asciiTheme="minorHAnsi" w:hAnsiTheme="minorHAnsi"/>
@@ -2192,9 +2919,6 @@
     <w:p>
       <w:pPr>
         <w:spacing w:after="0"/>
-        <w:rPr>
-          <w:lang w:val="en-US"/>
-        </w:rPr>
       </w:pPr>
       <w:r>
         <w:rPr>
@@ -2202,51 +2926,68 @@
         </w:rPr>
         <w:t>Prefix</w:t>
       </w:r>
+    </w:p>
+    <w:p>
+      <w:pPr>
+        <w:spacing w:after="0"/>
+      </w:pPr>
+    </w:p>
+    <w:p>
+      <w:pPr>
+        <w:spacing w:after="0"/>
+        <w:jc w:val="center"/>
+      </w:pPr>
     </w:p>
     <w:tbl>
       <w:tblPr>
         <w:tblStyle w:val="ad"/>
+        <w:tblpPr w:leftFromText="180" w:rightFromText="180" w:vertAnchor="text" w:tblpY="1"/>
+        <w:tblOverlap w:val="never"/>
         <w:tblW w:w="0" w:type="auto"/>
         <w:tblLook w:val="04A0" w:firstRow="1" w:lastRow="0" w:firstColumn="1" w:lastColumn="0" w:noHBand="0" w:noVBand="1"/>
       </w:tblPr>
       <w:tblGrid>
-        <w:gridCol w:w="4785"/>
-        <w:gridCol w:w="4786"/>
+        <w:gridCol w:w="2656"/>
+        <w:gridCol w:w="2765"/>
+        <w:gridCol w:w="2122"/>
       </w:tblGrid>
       <w:tr>
         <w:tc>
           <w:tcPr>
-            <w:tcW w:w="4785" w:type="dxa"/>
-          </w:tcPr>
-          <w:p>
-            <w:pPr>
-              <w:rPr>
-                <w:lang w:val="en-US"/>
-              </w:rPr>
-            </w:pPr>
-            <w:r>
-              <w:rPr>
-                <w:lang w:val="en-US"/>
-              </w:rPr>
-              <w:t>Start game</w:t>
-            </w:r>
-          </w:p>
-        </w:tc>
-        <w:tc>
-          <w:tcPr>
-            <w:tcW w:w="4786" w:type="dxa"/>
-          </w:tcPr>
-          <w:p>
-            <w:pPr>
-              <w:rPr>
-                <w:lang w:val="en-US"/>
-              </w:rPr>
-            </w:pPr>
-            <w:r>
-              <w:rPr>
-                <w:lang w:val="en-US"/>
-              </w:rPr>
-              <w:t>0x1</w:t>
+            <w:tcW w:w="2656" w:type="dxa"/>
+          </w:tcPr>
+          <w:p>
+            <w:pPr>
+              <w:jc w:val="center"/>
+            </w:pPr>
+            <w:r>
+              <w:t>Код</w:t>
+            </w:r>
+          </w:p>
+        </w:tc>
+        <w:tc>
+          <w:tcPr>
+            <w:tcW w:w="2765" w:type="dxa"/>
+          </w:tcPr>
+          <w:p>
+            <w:pPr>
+              <w:jc w:val="center"/>
+            </w:pPr>
+            <w:r>
+              <w:t>Команда</w:t>
+            </w:r>
+          </w:p>
+        </w:tc>
+        <w:tc>
+          <w:tcPr>
+            <w:tcW w:w="2122" w:type="dxa"/>
+          </w:tcPr>
+          <w:p>
+            <w:pPr>
+              <w:jc w:val="center"/>
+            </w:pPr>
+            <w:r>
+              <w:t>Описание</w:t>
             </w:r>
           </w:p>
         </w:tc>
@@ -2254,87 +2995,84 @@
       <w:tr>
         <w:tc>
           <w:tcPr>
-            <w:tcW w:w="4785" w:type="dxa"/>
-          </w:tcPr>
-          <w:p>
-            <w:pPr>
-              <w:rPr>
-                <w:lang w:val="en-US"/>
-              </w:rPr>
-            </w:pPr>
-            <w:r>
-              <w:rPr>
-                <w:lang w:val="en-US"/>
-              </w:rPr>
-              <w:t>Stop Game</w:t>
-            </w:r>
-          </w:p>
-        </w:tc>
-        <w:tc>
-          <w:tcPr>
-            <w:tcW w:w="4786" w:type="dxa"/>
-          </w:tcPr>
-          <w:p>
-            <w:pPr>
-              <w:rPr>
-                <w:lang w:val="en-US"/>
-              </w:rPr>
-            </w:pPr>
-            <w:r>
-              <w:rPr>
-                <w:lang w:val="en-US"/>
-              </w:rPr>
-              <w:t>0x</w:t>
-            </w:r>
-            <w:r>
-              <w:rPr>
-                <w:lang w:val="en-US"/>
-              </w:rPr>
-              <w:t>2</w:t>
-            </w:r>
-          </w:p>
+            <w:tcW w:w="2656" w:type="dxa"/>
+          </w:tcPr>
+          <w:p>
+            <w:pPr>
+              <w:rPr>
+                <w:lang w:val="en-US"/>
+              </w:rPr>
+            </w:pPr>
+          </w:p>
+        </w:tc>
+        <w:tc>
+          <w:tcPr>
+            <w:tcW w:w="2765" w:type="dxa"/>
+          </w:tcPr>
+          <w:p>
+            <w:pPr>
+              <w:rPr>
+                <w:lang w:val="en-US"/>
+              </w:rPr>
+            </w:pPr>
+            <w:r>
+              <w:rPr>
+                <w:lang w:val="en-US"/>
+              </w:rPr>
+              <w:t>Start Game</w:t>
+            </w:r>
+          </w:p>
+        </w:tc>
+        <w:tc>
+          <w:tcPr>
+            <w:tcW w:w="2122" w:type="dxa"/>
+          </w:tcPr>
+          <w:p>
+            <w:r>
+              <w:t>Игра началась</w:t>
+            </w:r>
+          </w:p>
+          <w:p/>
         </w:tc>
       </w:tr>
       <w:tr>
         <w:tc>
           <w:tcPr>
-            <w:tcW w:w="4785" w:type="dxa"/>
-          </w:tcPr>
-          <w:p>
-            <w:pPr>
-              <w:rPr>
-                <w:lang w:val="en-US"/>
-              </w:rPr>
-            </w:pPr>
-            <w:r>
-              <w:rPr>
-                <w:lang w:val="en-US"/>
-              </w:rPr>
-              <w:t>Pause</w:t>
-            </w:r>
-          </w:p>
-        </w:tc>
-        <w:tc>
-          <w:tcPr>
-            <w:tcW w:w="4786" w:type="dxa"/>
-          </w:tcPr>
-          <w:p>
-            <w:pPr>
-              <w:rPr>
-                <w:lang w:val="en-US"/>
-              </w:rPr>
-            </w:pPr>
-            <w:r>
-              <w:rPr>
-                <w:lang w:val="en-US"/>
-              </w:rPr>
-              <w:t>0x</w:t>
-            </w:r>
-            <w:r>
-              <w:rPr>
-                <w:lang w:val="en-US"/>
-              </w:rPr>
-              <w:t>3</w:t>
+            <w:tcW w:w="2656" w:type="dxa"/>
+          </w:tcPr>
+          <w:p>
+            <w:pPr>
+              <w:rPr>
+                <w:lang w:val="en-US"/>
+              </w:rPr>
+            </w:pPr>
+          </w:p>
+        </w:tc>
+        <w:tc>
+          <w:tcPr>
+            <w:tcW w:w="2765" w:type="dxa"/>
+          </w:tcPr>
+          <w:p>
+            <w:pPr>
+              <w:rPr>
+                <w:lang w:val="en-US"/>
+              </w:rPr>
+            </w:pPr>
+            <w:r>
+              <w:rPr>
+                <w:lang w:val="en-US"/>
+              </w:rPr>
+              <w:t>Start Round</w:t>
+            </w:r>
+          </w:p>
+        </w:tc>
+        <w:tc>
+          <w:tcPr>
+            <w:tcW w:w="2122" w:type="dxa"/>
+          </w:tcPr>
+          <w:p>
+            <w:r>
+              <w:t>Можно действовать</w:t>
             </w:r>
           </w:p>
         </w:tc>
@@ -2342,43 +3080,41 @@
       <w:tr>
         <w:tc>
           <w:tcPr>
-            <w:tcW w:w="4785" w:type="dxa"/>
-          </w:tcPr>
-          <w:p>
-            <w:pPr>
-              <w:rPr>
-                <w:lang w:val="en-US"/>
-              </w:rPr>
-            </w:pPr>
-            <w:r>
-              <w:rPr>
-                <w:lang w:val="en-US"/>
-              </w:rPr>
-              <w:t>Move to position</w:t>
-            </w:r>
-          </w:p>
-        </w:tc>
-        <w:tc>
-          <w:tcPr>
-            <w:tcW w:w="4786" w:type="dxa"/>
-          </w:tcPr>
-          <w:p>
-            <w:pPr>
-              <w:rPr>
-                <w:lang w:val="en-US"/>
-              </w:rPr>
-            </w:pPr>
-            <w:r>
-              <w:rPr>
-                <w:lang w:val="en-US"/>
-              </w:rPr>
-              <w:t>0x</w:t>
-            </w:r>
-            <w:r>
-              <w:rPr>
-                <w:lang w:val="en-US"/>
-              </w:rPr>
-              <w:t>4</w:t>
+            <w:tcW w:w="2656" w:type="dxa"/>
+          </w:tcPr>
+          <w:p>
+            <w:pPr>
+              <w:rPr>
+                <w:lang w:val="en-US"/>
+              </w:rPr>
+            </w:pPr>
+          </w:p>
+        </w:tc>
+        <w:tc>
+          <w:tcPr>
+            <w:tcW w:w="2765" w:type="dxa"/>
+          </w:tcPr>
+          <w:p>
+            <w:pPr>
+              <w:rPr>
+                <w:lang w:val="en-US"/>
+              </w:rPr>
+            </w:pPr>
+            <w:r>
+              <w:rPr>
+                <w:lang w:val="en-US"/>
+              </w:rPr>
+              <w:t>Stop Round</w:t>
+            </w:r>
+          </w:p>
+        </w:tc>
+        <w:tc>
+          <w:tcPr>
+            <w:tcW w:w="2122" w:type="dxa"/>
+          </w:tcPr>
+          <w:p>
+            <w:r>
+              <w:t>Действия невозможны</w:t>
             </w:r>
           </w:p>
         </w:tc>
@@ -2386,43 +3122,41 @@
       <w:tr>
         <w:tc>
           <w:tcPr>
-            <w:tcW w:w="4785" w:type="dxa"/>
-          </w:tcPr>
-          <w:p>
-            <w:pPr>
-              <w:rPr>
-                <w:lang w:val="en-US"/>
-              </w:rPr>
-            </w:pPr>
-            <w:r>
-              <w:rPr>
-                <w:lang w:val="en-US"/>
-              </w:rPr>
-              <w:t>PenaltyLevel0</w:t>
-            </w:r>
-          </w:p>
-        </w:tc>
-        <w:tc>
-          <w:tcPr>
-            <w:tcW w:w="4786" w:type="dxa"/>
-          </w:tcPr>
-          <w:p>
-            <w:pPr>
-              <w:rPr>
-                <w:lang w:val="en-US"/>
-              </w:rPr>
-            </w:pPr>
-            <w:r>
-              <w:rPr>
-                <w:lang w:val="en-US"/>
-              </w:rPr>
-              <w:t>0x</w:t>
-            </w:r>
-            <w:r>
-              <w:rPr>
-                <w:lang w:val="en-US"/>
-              </w:rPr>
-              <w:t>5</w:t>
+            <w:tcW w:w="2656" w:type="dxa"/>
+          </w:tcPr>
+          <w:p>
+            <w:pPr>
+              <w:rPr>
+                <w:lang w:val="en-US"/>
+              </w:rPr>
+            </w:pPr>
+          </w:p>
+        </w:tc>
+        <w:tc>
+          <w:tcPr>
+            <w:tcW w:w="2765" w:type="dxa"/>
+          </w:tcPr>
+          <w:p>
+            <w:pPr>
+              <w:rPr>
+                <w:lang w:val="en-US"/>
+              </w:rPr>
+            </w:pPr>
+            <w:r>
+              <w:rPr>
+                <w:lang w:val="en-US"/>
+              </w:rPr>
+              <w:t>Stop Game</w:t>
+            </w:r>
+          </w:p>
+        </w:tc>
+        <w:tc>
+          <w:tcPr>
+            <w:tcW w:w="2122" w:type="dxa"/>
+          </w:tcPr>
+          <w:p>
+            <w:r>
+              <w:t>Игра окончена</w:t>
             </w:r>
           </w:p>
         </w:tc>
@@ -2430,43 +3164,41 @@
       <w:tr>
         <w:tc>
           <w:tcPr>
-            <w:tcW w:w="4785" w:type="dxa"/>
-          </w:tcPr>
-          <w:p>
-            <w:pPr>
-              <w:rPr>
-                <w:lang w:val="en-US"/>
-              </w:rPr>
-            </w:pPr>
-            <w:r>
-              <w:rPr>
-                <w:lang w:val="en-US"/>
-              </w:rPr>
-              <w:t>PenaltyLevel1</w:t>
-            </w:r>
-          </w:p>
-        </w:tc>
-        <w:tc>
-          <w:tcPr>
-            <w:tcW w:w="4786" w:type="dxa"/>
-          </w:tcPr>
-          <w:p>
-            <w:pPr>
-              <w:rPr>
-                <w:lang w:val="en-US"/>
-              </w:rPr>
-            </w:pPr>
-            <w:r>
-              <w:rPr>
-                <w:lang w:val="en-US"/>
-              </w:rPr>
-              <w:t>0x</w:t>
-            </w:r>
-            <w:r>
-              <w:rPr>
-                <w:lang w:val="en-US"/>
-              </w:rPr>
-              <w:t>6</w:t>
+            <w:tcW w:w="2656" w:type="dxa"/>
+          </w:tcPr>
+          <w:p>
+            <w:pPr>
+              <w:rPr>
+                <w:lang w:val="en-US"/>
+              </w:rPr>
+            </w:pPr>
+          </w:p>
+        </w:tc>
+        <w:tc>
+          <w:tcPr>
+            <w:tcW w:w="2765" w:type="dxa"/>
+          </w:tcPr>
+          <w:p>
+            <w:pPr>
+              <w:rPr>
+                <w:lang w:val="en-US"/>
+              </w:rPr>
+            </w:pPr>
+            <w:r>
+              <w:rPr>
+                <w:lang w:val="en-US"/>
+              </w:rPr>
+              <w:t>Pause</w:t>
+            </w:r>
+          </w:p>
+        </w:tc>
+        <w:tc>
+          <w:tcPr>
+            <w:tcW w:w="2122" w:type="dxa"/>
+          </w:tcPr>
+          <w:p>
+            <w:r>
+              <w:t>Игра приостановлена</w:t>
             </w:r>
           </w:p>
         </w:tc>
@@ -2474,43 +3206,41 @@
       <w:tr>
         <w:tc>
           <w:tcPr>
-            <w:tcW w:w="4785" w:type="dxa"/>
-          </w:tcPr>
-          <w:p>
-            <w:pPr>
-              <w:rPr>
-                <w:lang w:val="en-US"/>
-              </w:rPr>
-            </w:pPr>
-            <w:r>
-              <w:rPr>
-                <w:lang w:val="en-US"/>
-              </w:rPr>
-              <w:t>PenaltyLevel2</w:t>
-            </w:r>
-          </w:p>
-        </w:tc>
-        <w:tc>
-          <w:tcPr>
-            <w:tcW w:w="4786" w:type="dxa"/>
-          </w:tcPr>
-          <w:p>
-            <w:pPr>
-              <w:rPr>
-                <w:lang w:val="en-US"/>
-              </w:rPr>
-            </w:pPr>
-            <w:r>
-              <w:rPr>
-                <w:lang w:val="en-US"/>
-              </w:rPr>
-              <w:t>0x</w:t>
-            </w:r>
-            <w:r>
-              <w:rPr>
-                <w:lang w:val="en-US"/>
-              </w:rPr>
-              <w:t>7</w:t>
+            <w:tcW w:w="2656" w:type="dxa"/>
+          </w:tcPr>
+          <w:p>
+            <w:pPr>
+              <w:rPr>
+                <w:lang w:val="en-US"/>
+              </w:rPr>
+            </w:pPr>
+          </w:p>
+        </w:tc>
+        <w:tc>
+          <w:tcPr>
+            <w:tcW w:w="2765" w:type="dxa"/>
+          </w:tcPr>
+          <w:p>
+            <w:pPr>
+              <w:rPr>
+                <w:lang w:val="en-US"/>
+              </w:rPr>
+            </w:pPr>
+            <w:r>
+              <w:rPr>
+                <w:lang w:val="en-US"/>
+              </w:rPr>
+              <w:t>Continue</w:t>
+            </w:r>
+          </w:p>
+        </w:tc>
+        <w:tc>
+          <w:tcPr>
+            <w:tcW w:w="2122" w:type="dxa"/>
+          </w:tcPr>
+          <w:p>
+            <w:r>
+              <w:t>Игра продолжается</w:t>
             </w:r>
           </w:p>
         </w:tc>
@@ -2518,63 +3248,111 @@
       <w:tr>
         <w:tc>
           <w:tcPr>
-            <w:tcW w:w="4785" w:type="dxa"/>
-          </w:tcPr>
-          <w:p>
-            <w:pPr>
-              <w:rPr>
-                <w:lang w:val="en-US"/>
-              </w:rPr>
-            </w:pPr>
-          </w:p>
-        </w:tc>
-        <w:tc>
-          <w:tcPr>
-            <w:tcW w:w="4786" w:type="dxa"/>
-          </w:tcPr>
-          <w:p>
-            <w:pPr>
-              <w:rPr>
-                <w:lang w:val="en-US"/>
-              </w:rPr>
-            </w:pPr>
+            <w:tcW w:w="2656" w:type="dxa"/>
+          </w:tcPr>
+          <w:p>
+            <w:pPr>
+              <w:rPr>
+                <w:lang w:val="en-US"/>
+              </w:rPr>
+            </w:pPr>
+          </w:p>
+        </w:tc>
+        <w:tc>
+          <w:tcPr>
+            <w:tcW w:w="2765" w:type="dxa"/>
+          </w:tcPr>
+          <w:p>
+            <w:pPr>
+              <w:rPr>
+                <w:lang w:val="en-US"/>
+              </w:rPr>
+            </w:pPr>
+            <w:r>
+              <w:rPr>
+                <w:lang w:val="en-US"/>
+              </w:rPr>
+              <w:t>Move to position</w:t>
+            </w:r>
+          </w:p>
+        </w:tc>
+        <w:tc>
+          <w:tcPr>
+            <w:tcW w:w="2122" w:type="dxa"/>
+          </w:tcPr>
+          <w:p>
+            <w:r>
+              <w:t>Всем игрокам отправиться на свои позиции</w:t>
+            </w:r>
           </w:p>
         </w:tc>
       </w:tr>
       <w:tr>
         <w:tc>
           <w:tcPr>
-            <w:tcW w:w="4785" w:type="dxa"/>
-          </w:tcPr>
-          <w:p>
-            <w:pPr>
-              <w:rPr>
-                <w:lang w:val="en-US"/>
-              </w:rPr>
-            </w:pPr>
-            <w:r>
-              <w:rPr>
-                <w:lang w:val="en-US"/>
-              </w:rPr>
-              <w:t>Game ended</w:t>
-            </w:r>
-          </w:p>
-        </w:tc>
-        <w:tc>
-          <w:tcPr>
-            <w:tcW w:w="4786" w:type="dxa"/>
-          </w:tcPr>
-          <w:p>
-            <w:pPr>
-              <w:rPr>
-                <w:lang w:val="en-US"/>
-              </w:rPr>
-            </w:pPr>
-            <w:r>
-              <w:rPr>
-                <w:lang w:val="en-US"/>
-              </w:rPr>
-              <w:t>0x65</w:t>
+            <w:tcW w:w="2656" w:type="dxa"/>
+          </w:tcPr>
+          <w:p>
+            <w:pPr>
+              <w:rPr>
+                <w:lang w:val="en-US"/>
+              </w:rPr>
+            </w:pPr>
+          </w:p>
+        </w:tc>
+        <w:tc>
+          <w:tcPr>
+            <w:tcW w:w="2765" w:type="dxa"/>
+          </w:tcPr>
+          <w:p>
+            <w:pPr>
+              <w:rPr>
+                <w:lang w:val="en-US"/>
+              </w:rPr>
+            </w:pPr>
+            <w:r>
+              <w:rPr>
+                <w:lang w:val="en-US"/>
+              </w:rPr>
+              <w:t xml:space="preserve">Move to penalty zone </w:t>
+            </w:r>
+            <w:proofErr w:type="gramStart"/>
+            <w:r>
+              <w:rPr>
+                <w:lang w:val="en-US"/>
+              </w:rPr>
+              <w:t>from ..</w:t>
+            </w:r>
+            <w:proofErr w:type="gramEnd"/>
+            <w:r>
+              <w:rPr>
+                <w:lang w:val="en-US"/>
+              </w:rPr>
+              <w:t xml:space="preserve"> </w:t>
+            </w:r>
+            <w:proofErr w:type="gramStart"/>
+            <w:r>
+              <w:rPr>
+                <w:lang w:val="en-US"/>
+              </w:rPr>
+              <w:t>to</w:t>
+            </w:r>
+            <w:proofErr w:type="gramEnd"/>
+            <w:r>
+              <w:rPr>
+                <w:lang w:val="en-US"/>
+              </w:rPr>
+              <w:t>…</w:t>
+            </w:r>
+          </w:p>
+        </w:tc>
+        <w:tc>
+          <w:tcPr>
+            <w:tcW w:w="2122" w:type="dxa"/>
+          </w:tcPr>
+          <w:p>
+            <w:r>
+              <w:t>Приготовиться для проведения пенальти (от команды к команде)</w:t>
             </w:r>
           </w:p>
         </w:tc>
@@ -2582,38 +3360,68 @@
       <w:tr>
         <w:tc>
           <w:tcPr>
-            <w:tcW w:w="4785" w:type="dxa"/>
-          </w:tcPr>
-          <w:p>
-            <w:pPr>
-              <w:rPr>
-                <w:lang w:val="en-US"/>
-              </w:rPr>
-            </w:pPr>
-            <w:r>
-              <w:rPr>
-                <w:lang w:val="en-US"/>
-              </w:rPr>
-              <w:lastRenderedPageBreak/>
-              <w:t>Game server failure</w:t>
-            </w:r>
-          </w:p>
-        </w:tc>
-        <w:tc>
-          <w:tcPr>
-            <w:tcW w:w="4786" w:type="dxa"/>
-          </w:tcPr>
-          <w:p>
-            <w:pPr>
-              <w:rPr>
-                <w:lang w:val="en-US"/>
-              </w:rPr>
-            </w:pPr>
-            <w:r>
-              <w:rPr>
-                <w:lang w:val="en-US"/>
-              </w:rPr>
-              <w:t>0x66</w:t>
+            <w:tcW w:w="2656" w:type="dxa"/>
+          </w:tcPr>
+          <w:p>
+            <w:pPr>
+              <w:rPr>
+                <w:lang w:val="en-US"/>
+              </w:rPr>
+            </w:pPr>
+          </w:p>
+        </w:tc>
+        <w:tc>
+          <w:tcPr>
+            <w:tcW w:w="2765" w:type="dxa"/>
+          </w:tcPr>
+          <w:p>
+            <w:pPr>
+              <w:rPr>
+                <w:lang w:val="en-US"/>
+              </w:rPr>
+            </w:pPr>
+            <w:r>
+              <w:rPr>
+                <w:lang w:val="en-US"/>
+              </w:rPr>
+              <w:t>Priority</w:t>
+            </w:r>
+            <w:r>
+              <w:t xml:space="preserve"> </w:t>
+            </w:r>
+            <w:r>
+              <w:rPr>
+                <w:lang w:val="en-US"/>
+              </w:rPr>
+              <w:t>to</w:t>
+            </w:r>
+            <w:r>
+              <w:t xml:space="preserve"> </w:t>
+            </w:r>
+            <w:r>
+              <w:rPr>
+                <w:lang w:val="en-US"/>
+              </w:rPr>
+              <w:t>group</w:t>
+            </w:r>
+            <w:r>
+              <w:t xml:space="preserve"> …</w:t>
+            </w:r>
+            <w:r>
+              <w:t xml:space="preserve"> </w:t>
+            </w:r>
+          </w:p>
+        </w:tc>
+        <w:tc>
+          <w:tcPr>
+            <w:tcW w:w="2122" w:type="dxa"/>
+          </w:tcPr>
+          <w:p>
+            <w:r>
+              <w:t>Команда с номером … может ударить по мячу первой</w:t>
+            </w:r>
+            <w:r>
+              <w:t xml:space="preserve">.  </w:t>
             </w:r>
           </w:p>
         </w:tc>
@@ -2621,37 +3429,45 @@
       <w:tr>
         <w:tc>
           <w:tcPr>
-            <w:tcW w:w="4785" w:type="dxa"/>
-          </w:tcPr>
-          <w:p>
-            <w:pPr>
-              <w:rPr>
-                <w:lang w:val="en-US"/>
-              </w:rPr>
-            </w:pPr>
-            <w:r>
-              <w:rPr>
-                <w:lang w:val="en-US"/>
-              </w:rPr>
-              <w:t>Game server failure</w:t>
-            </w:r>
-          </w:p>
-        </w:tc>
-        <w:tc>
-          <w:tcPr>
-            <w:tcW w:w="4786" w:type="dxa"/>
-          </w:tcPr>
-          <w:p>
-            <w:pPr>
-              <w:rPr>
-                <w:lang w:val="en-US"/>
-              </w:rPr>
-            </w:pPr>
-            <w:r>
-              <w:rPr>
-                <w:lang w:val="en-US"/>
-              </w:rPr>
-              <w:t>0x67</w:t>
+            <w:tcW w:w="2656" w:type="dxa"/>
+          </w:tcPr>
+          <w:p>
+            <w:pPr>
+              <w:rPr>
+                <w:lang w:val="en-US"/>
+              </w:rPr>
+            </w:pPr>
+          </w:p>
+        </w:tc>
+        <w:tc>
+          <w:tcPr>
+            <w:tcW w:w="2765" w:type="dxa"/>
+          </w:tcPr>
+          <w:p>
+            <w:r>
+              <w:rPr>
+                <w:lang w:val="en-US"/>
+              </w:rPr>
+              <w:t>Free</w:t>
+            </w:r>
+            <w:r>
+              <w:t xml:space="preserve"> </w:t>
+            </w:r>
+            <w:r>
+              <w:rPr>
+                <w:lang w:val="en-US"/>
+              </w:rPr>
+              <w:t>kick</w:t>
+            </w:r>
+          </w:p>
+        </w:tc>
+        <w:tc>
+          <w:tcPr>
+            <w:tcW w:w="2122" w:type="dxa"/>
+          </w:tcPr>
+          <w:p>
+            <w:r>
+              <w:t>Любая команда может произвести удар по мячу</w:t>
             </w:r>
           </w:p>
         </w:tc>
@@ -2659,31 +3475,57 @@
       <w:tr>
         <w:tc>
           <w:tcPr>
-            <w:tcW w:w="4785" w:type="dxa"/>
-          </w:tcPr>
-          <w:p>
-            <w:pPr>
-              <w:rPr>
-                <w:lang w:val="en-US"/>
-              </w:rPr>
-            </w:pPr>
-          </w:p>
-        </w:tc>
-        <w:tc>
-          <w:tcPr>
-            <w:tcW w:w="4786" w:type="dxa"/>
-          </w:tcPr>
-          <w:p>
-            <w:pPr>
-              <w:rPr>
-                <w:lang w:val="en-US"/>
-              </w:rPr>
-            </w:pPr>
-            <w:r>
-              <w:rPr>
-                <w:lang w:val="en-US"/>
-              </w:rPr>
-              <w:t>0x68</w:t>
+            <w:tcW w:w="2656" w:type="dxa"/>
+          </w:tcPr>
+          <w:p>
+            <w:pPr>
+              <w:rPr>
+                <w:lang w:val="en-US"/>
+              </w:rPr>
+            </w:pPr>
+          </w:p>
+        </w:tc>
+        <w:tc>
+          <w:tcPr>
+            <w:tcW w:w="2765" w:type="dxa"/>
+          </w:tcPr>
+          <w:p>
+            <w:r>
+              <w:rPr>
+                <w:lang w:val="en-US"/>
+              </w:rPr>
+              <w:t>Penalty</w:t>
+            </w:r>
+            <w:r>
+              <w:t xml:space="preserve"> </w:t>
+            </w:r>
+            <w:r>
+              <w:rPr>
+                <w:lang w:val="en-US"/>
+              </w:rPr>
+              <w:t>Notification</w:t>
+            </w:r>
+            <w:r>
+              <w:t xml:space="preserve"> </w:t>
+            </w:r>
+            <w:r>
+              <w:rPr>
+                <w:lang w:val="en-US"/>
+              </w:rPr>
+              <w:t>Level</w:t>
+            </w:r>
+            <w:r>
+              <w:t>0</w:t>
+            </w:r>
+          </w:p>
+        </w:tc>
+        <w:tc>
+          <w:tcPr>
+            <w:tcW w:w="2122" w:type="dxa"/>
+          </w:tcPr>
+          <w:p>
+            <w:r>
+              <w:t>Серьезное нарушение</w:t>
             </w:r>
           </w:p>
         </w:tc>
@@ -2691,31 +3533,2314 @@
       <w:tr>
         <w:tc>
           <w:tcPr>
-            <w:tcW w:w="4785" w:type="dxa"/>
-          </w:tcPr>
-          <w:p>
-            <w:pPr>
-              <w:rPr>
-                <w:lang w:val="en-US"/>
-              </w:rPr>
-            </w:pPr>
-          </w:p>
-        </w:tc>
-        <w:tc>
-          <w:tcPr>
-            <w:tcW w:w="4786" w:type="dxa"/>
-          </w:tcPr>
-          <w:p>
-            <w:pPr>
-              <w:rPr>
-                <w:lang w:val="en-US"/>
-              </w:rPr>
-            </w:pPr>
-            <w:r>
-              <w:rPr>
-                <w:lang w:val="en-US"/>
-              </w:rPr>
-              <w:t>0x68</w:t>
+            <w:tcW w:w="2656" w:type="dxa"/>
+          </w:tcPr>
+          <w:p>
+            <w:pPr>
+              <w:rPr>
+                <w:lang w:val="en-US"/>
+              </w:rPr>
+            </w:pPr>
+          </w:p>
+        </w:tc>
+        <w:tc>
+          <w:tcPr>
+            <w:tcW w:w="2765" w:type="dxa"/>
+          </w:tcPr>
+          <w:p>
+            <w:r>
+              <w:rPr>
+                <w:lang w:val="en-US"/>
+              </w:rPr>
+              <w:t>Penalty</w:t>
+            </w:r>
+            <w:r>
+              <w:t xml:space="preserve"> </w:t>
+            </w:r>
+            <w:r>
+              <w:rPr>
+                <w:lang w:val="en-US"/>
+              </w:rPr>
+              <w:t>Notification Level</w:t>
+            </w:r>
+            <w:r>
+              <w:t>1</w:t>
+            </w:r>
+          </w:p>
+        </w:tc>
+        <w:tc>
+          <w:tcPr>
+            <w:tcW w:w="2122" w:type="dxa"/>
+          </w:tcPr>
+          <w:p>
+            <w:r>
+              <w:t>Нейтральное нарушение</w:t>
+            </w:r>
+          </w:p>
+        </w:tc>
+      </w:tr>
+      <w:tr>
+        <w:tc>
+          <w:tcPr>
+            <w:tcW w:w="2656" w:type="dxa"/>
+          </w:tcPr>
+          <w:p>
+            <w:pPr>
+              <w:rPr>
+                <w:lang w:val="en-US"/>
+              </w:rPr>
+            </w:pPr>
+          </w:p>
+        </w:tc>
+        <w:tc>
+          <w:tcPr>
+            <w:tcW w:w="2765" w:type="dxa"/>
+          </w:tcPr>
+          <w:p>
+            <w:r>
+              <w:rPr>
+                <w:lang w:val="en-US"/>
+              </w:rPr>
+              <w:t>Penalty Notification Level</w:t>
+            </w:r>
+            <w:r>
+              <w:t>2</w:t>
+            </w:r>
+          </w:p>
+        </w:tc>
+        <w:tc>
+          <w:tcPr>
+            <w:tcW w:w="2122" w:type="dxa"/>
+          </w:tcPr>
+          <w:p>
+            <w:r>
+              <w:t>Легкое нарушение</w:t>
+            </w:r>
+          </w:p>
+        </w:tc>
+      </w:tr>
+      <w:tr>
+        <w:tc>
+          <w:tcPr>
+            <w:tcW w:w="2656" w:type="dxa"/>
+          </w:tcPr>
+          <w:p>
+            <w:pPr>
+              <w:rPr>
+                <w:lang w:val="en-US"/>
+              </w:rPr>
+            </w:pPr>
+          </w:p>
+        </w:tc>
+        <w:tc>
+          <w:tcPr>
+            <w:tcW w:w="2765" w:type="dxa"/>
+          </w:tcPr>
+          <w:p>
+            <w:pPr>
+              <w:rPr>
+                <w:lang w:val="en-US"/>
+              </w:rPr>
+            </w:pPr>
+            <w:r>
+              <w:rPr>
+                <w:lang w:val="en-US"/>
+              </w:rPr>
+              <w:t>Penalty from … to …</w:t>
+            </w:r>
+          </w:p>
+        </w:tc>
+        <w:tc>
+          <w:tcPr>
+            <w:tcW w:w="2122" w:type="dxa"/>
+          </w:tcPr>
+          <w:p>
+            <w:r>
+              <w:t>(</w:t>
+            </w:r>
+            <w:r>
+              <w:t>Вратарь-робот</w:t>
+            </w:r>
+            <w:r>
+              <w:t>)</w:t>
+            </w:r>
+            <w:r>
+              <w:t xml:space="preserve"> только удар,  но не ведение</w:t>
+            </w:r>
+          </w:p>
+        </w:tc>
+      </w:tr>
+      <w:tr>
+        <w:tc>
+          <w:tcPr>
+            <w:tcW w:w="2656" w:type="dxa"/>
+          </w:tcPr>
+          <w:p>
+            <w:pPr>
+              <w:rPr>
+                <w:lang w:val="en-US"/>
+              </w:rPr>
+            </w:pPr>
+          </w:p>
+        </w:tc>
+        <w:tc>
+          <w:tcPr>
+            <w:tcW w:w="2765" w:type="dxa"/>
+          </w:tcPr>
+          <w:p>
+            <w:pPr>
+              <w:rPr>
+                <w:lang w:val="en-US"/>
+              </w:rPr>
+            </w:pPr>
+            <w:r>
+              <w:rPr>
+                <w:lang w:val="en-US"/>
+              </w:rPr>
+              <w:t>Ball lost by ….</w:t>
+            </w:r>
+          </w:p>
+        </w:tc>
+        <w:tc>
+          <w:tcPr>
+            <w:tcW w:w="2122" w:type="dxa"/>
+          </w:tcPr>
+          <w:p>
+            <w:r>
+              <w:t>Мяч вышел за пределы поля</w:t>
+            </w:r>
+          </w:p>
+        </w:tc>
+      </w:tr>
+      <w:tr>
+        <w:tc>
+          <w:tcPr>
+            <w:tcW w:w="2656" w:type="dxa"/>
+          </w:tcPr>
+          <w:p/>
+        </w:tc>
+        <w:tc>
+          <w:tcPr>
+            <w:tcW w:w="2765" w:type="dxa"/>
+          </w:tcPr>
+          <w:p/>
+        </w:tc>
+        <w:tc>
+          <w:tcPr>
+            <w:tcW w:w="2122" w:type="dxa"/>
+          </w:tcPr>
+          <w:p/>
+        </w:tc>
+      </w:tr>
+      <w:tr>
+        <w:tc>
+          <w:tcPr>
+            <w:tcW w:w="2656" w:type="dxa"/>
+          </w:tcPr>
+          <w:p/>
+        </w:tc>
+        <w:tc>
+          <w:tcPr>
+            <w:tcW w:w="2765" w:type="dxa"/>
+          </w:tcPr>
+          <w:p/>
+        </w:tc>
+        <w:tc>
+          <w:tcPr>
+            <w:tcW w:w="2122" w:type="dxa"/>
+          </w:tcPr>
+          <w:p/>
+        </w:tc>
+      </w:tr>
+      <w:tr>
+        <w:tc>
+          <w:tcPr>
+            <w:tcW w:w="2656" w:type="dxa"/>
+          </w:tcPr>
+          <w:p>
+            <w:pPr>
+              <w:rPr>
+                <w:lang w:val="en-US"/>
+              </w:rPr>
+            </w:pPr>
+          </w:p>
+        </w:tc>
+        <w:tc>
+          <w:tcPr>
+            <w:tcW w:w="2765" w:type="dxa"/>
+          </w:tcPr>
+          <w:p>
+            <w:pPr>
+              <w:rPr>
+                <w:lang w:val="en-US"/>
+              </w:rPr>
+            </w:pPr>
+            <w:r>
+              <w:rPr>
+                <w:lang w:val="en-US"/>
+              </w:rPr>
+              <w:t>Ready to Start</w:t>
+            </w:r>
+          </w:p>
+        </w:tc>
+        <w:tc>
+          <w:tcPr>
+            <w:tcW w:w="2122" w:type="dxa"/>
+          </w:tcPr>
+          <w:p>
+            <w:r>
+              <w:t>Готов начать игру</w:t>
+            </w:r>
+          </w:p>
+        </w:tc>
+      </w:tr>
+      <w:tr>
+        <w:tc>
+          <w:tcPr>
+            <w:tcW w:w="2656" w:type="dxa"/>
+          </w:tcPr>
+          <w:p>
+            <w:pPr>
+              <w:rPr>
+                <w:lang w:val="en-US"/>
+              </w:rPr>
+            </w:pPr>
+          </w:p>
+        </w:tc>
+        <w:tc>
+          <w:tcPr>
+            <w:tcW w:w="2765" w:type="dxa"/>
+          </w:tcPr>
+          <w:p>
+            <w:pPr>
+              <w:rPr>
+                <w:lang w:val="en-US"/>
+              </w:rPr>
+            </w:pPr>
+            <w:r>
+              <w:rPr>
+                <w:lang w:val="en-US"/>
+              </w:rPr>
+              <w:t>Pass</w:t>
+            </w:r>
+          </w:p>
+        </w:tc>
+        <w:tc>
+          <w:tcPr>
+            <w:tcW w:w="2122" w:type="dxa"/>
+          </w:tcPr>
+          <w:p>
+            <w:r>
+              <w:t>Даю пас…</w:t>
+            </w:r>
+          </w:p>
+        </w:tc>
+      </w:tr>
+      <w:tr>
+        <w:tc>
+          <w:tcPr>
+            <w:tcW w:w="2656" w:type="dxa"/>
+          </w:tcPr>
+          <w:p>
+            <w:pPr>
+              <w:rPr>
+                <w:lang w:val="en-US"/>
+              </w:rPr>
+            </w:pPr>
+          </w:p>
+        </w:tc>
+        <w:tc>
+          <w:tcPr>
+            <w:tcW w:w="2765" w:type="dxa"/>
+          </w:tcPr>
+          <w:p>
+            <w:pPr>
+              <w:rPr>
+                <w:lang w:val="en-US"/>
+              </w:rPr>
+            </w:pPr>
+            <w:r>
+              <w:rPr>
+                <w:lang w:val="en-US"/>
+              </w:rPr>
+              <w:t>Ready to catch</w:t>
+            </w:r>
+          </w:p>
+        </w:tc>
+        <w:tc>
+          <w:tcPr>
+            <w:tcW w:w="2122" w:type="dxa"/>
+          </w:tcPr>
+          <w:p>
+            <w:r>
+              <w:t>Готов принять пас</w:t>
+            </w:r>
+          </w:p>
+        </w:tc>
+      </w:tr>
+      <w:tr>
+        <w:tc>
+          <w:tcPr>
+            <w:tcW w:w="2656" w:type="dxa"/>
+          </w:tcPr>
+          <w:p>
+            <w:pPr>
+              <w:rPr>
+                <w:lang w:val="en-US"/>
+              </w:rPr>
+            </w:pPr>
+          </w:p>
+        </w:tc>
+        <w:tc>
+          <w:tcPr>
+            <w:tcW w:w="2765" w:type="dxa"/>
+          </w:tcPr>
+          <w:p>
+            <w:pPr>
+              <w:rPr>
+                <w:lang w:val="en-US"/>
+              </w:rPr>
+            </w:pPr>
+            <w:r>
+              <w:rPr>
+                <w:lang w:val="en-US"/>
+              </w:rPr>
+              <w:t>Not ready to catch</w:t>
+            </w:r>
+          </w:p>
+        </w:tc>
+        <w:tc>
+          <w:tcPr>
+            <w:tcW w:w="2122" w:type="dxa"/>
+          </w:tcPr>
+          <w:p>
+            <w:r>
+              <w:t>Не готов принять пас</w:t>
+            </w:r>
+          </w:p>
+        </w:tc>
+      </w:tr>
+      <w:tr>
+        <w:tc>
+          <w:tcPr>
+            <w:tcW w:w="2656" w:type="dxa"/>
+          </w:tcPr>
+          <w:p>
+            <w:pPr>
+              <w:rPr>
+                <w:lang w:val="en-US"/>
+              </w:rPr>
+            </w:pPr>
+          </w:p>
+        </w:tc>
+        <w:tc>
+          <w:tcPr>
+            <w:tcW w:w="2765" w:type="dxa"/>
+          </w:tcPr>
+          <w:p>
+            <w:pPr>
+              <w:rPr>
+                <w:lang w:val="en-US"/>
+              </w:rPr>
+            </w:pPr>
+            <w:r>
+              <w:rPr>
+                <w:lang w:val="en-US"/>
+              </w:rPr>
+              <w:t>Failed to catch</w:t>
+            </w:r>
+          </w:p>
+        </w:tc>
+        <w:tc>
+          <w:tcPr>
+            <w:tcW w:w="2122" w:type="dxa"/>
+          </w:tcPr>
+          <w:p>
+            <w:r>
+              <w:t>Не принял пас</w:t>
+            </w:r>
+          </w:p>
+        </w:tc>
+      </w:tr>
+      <w:tr>
+        <w:tc>
+          <w:tcPr>
+            <w:tcW w:w="2656" w:type="dxa"/>
+          </w:tcPr>
+          <w:p>
+            <w:pPr>
+              <w:rPr>
+                <w:lang w:val="en-US"/>
+              </w:rPr>
+            </w:pPr>
+          </w:p>
+        </w:tc>
+        <w:tc>
+          <w:tcPr>
+            <w:tcW w:w="2765" w:type="dxa"/>
+          </w:tcPr>
+          <w:p>
+            <w:pPr>
+              <w:rPr>
+                <w:lang w:val="en-US"/>
+              </w:rPr>
+            </w:pPr>
+            <w:r>
+              <w:rPr>
+                <w:lang w:val="en-US"/>
+              </w:rPr>
+              <w:t>Caught</w:t>
+            </w:r>
+          </w:p>
+        </w:tc>
+        <w:tc>
+          <w:tcPr>
+            <w:tcW w:w="2122" w:type="dxa"/>
+          </w:tcPr>
+          <w:p>
+            <w:r>
+              <w:t>Принял пас</w:t>
+            </w:r>
+          </w:p>
+        </w:tc>
+      </w:tr>
+      <w:tr>
+        <w:tc>
+          <w:tcPr>
+            <w:tcW w:w="2656" w:type="dxa"/>
+          </w:tcPr>
+          <w:p>
+            <w:pPr>
+              <w:rPr>
+                <w:lang w:val="en-US"/>
+              </w:rPr>
+            </w:pPr>
+          </w:p>
+        </w:tc>
+        <w:tc>
+          <w:tcPr>
+            <w:tcW w:w="2765" w:type="dxa"/>
+          </w:tcPr>
+          <w:p>
+            <w:pPr>
+              <w:rPr>
+                <w:lang w:val="en-US"/>
+              </w:rPr>
+            </w:pPr>
+          </w:p>
+        </w:tc>
+        <w:tc>
+          <w:tcPr>
+            <w:tcW w:w="2122" w:type="dxa"/>
+          </w:tcPr>
+          <w:p/>
+        </w:tc>
+      </w:tr>
+      <w:tr>
+        <w:tc>
+          <w:tcPr>
+            <w:tcW w:w="2656" w:type="dxa"/>
+          </w:tcPr>
+          <w:p/>
+        </w:tc>
+        <w:tc>
+          <w:tcPr>
+            <w:tcW w:w="2765" w:type="dxa"/>
+          </w:tcPr>
+          <w:p/>
+        </w:tc>
+        <w:tc>
+          <w:tcPr>
+            <w:tcW w:w="2122" w:type="dxa"/>
+          </w:tcPr>
+          <w:p/>
+        </w:tc>
+      </w:tr>
+      <w:tr>
+        <w:tc>
+          <w:tcPr>
+            <w:tcW w:w="2656" w:type="dxa"/>
+          </w:tcPr>
+          <w:p>
+            <w:pPr>
+              <w:rPr>
+                <w:lang w:val="en-US"/>
+              </w:rPr>
+            </w:pPr>
+          </w:p>
+        </w:tc>
+        <w:tc>
+          <w:tcPr>
+            <w:tcW w:w="2765" w:type="dxa"/>
+          </w:tcPr>
+          <w:p>
+            <w:pPr>
+              <w:rPr>
+                <w:lang w:val="en-US"/>
+              </w:rPr>
+            </w:pPr>
+            <w:r>
+              <w:rPr>
+                <w:lang w:val="en-US"/>
+              </w:rPr>
+              <w:t>Dribbling</w:t>
+            </w:r>
+          </w:p>
+        </w:tc>
+        <w:tc>
+          <w:tcPr>
+            <w:tcW w:w="2122" w:type="dxa"/>
+          </w:tcPr>
+          <w:p>
+            <w:r>
+              <w:t>Я веду</w:t>
+            </w:r>
+          </w:p>
+        </w:tc>
+      </w:tr>
+      <w:tr>
+        <w:tc>
+          <w:tcPr>
+            <w:tcW w:w="2656" w:type="dxa"/>
+          </w:tcPr>
+          <w:p>
+            <w:pPr>
+              <w:rPr>
+                <w:lang w:val="en-US"/>
+              </w:rPr>
+            </w:pPr>
+          </w:p>
+        </w:tc>
+        <w:tc>
+          <w:tcPr>
+            <w:tcW w:w="2765" w:type="dxa"/>
+          </w:tcPr>
+          <w:p>
+            <w:pPr>
+              <w:rPr>
+                <w:lang w:val="en-US"/>
+              </w:rPr>
+            </w:pPr>
+            <w:r>
+              <w:rPr>
+                <w:lang w:val="en-US"/>
+              </w:rPr>
+              <w:t>Protect the dribbler</w:t>
+            </w:r>
+          </w:p>
+        </w:tc>
+        <w:tc>
+          <w:tcPr>
+            <w:tcW w:w="2122" w:type="dxa"/>
+          </w:tcPr>
+          <w:p>
+            <w:r>
+              <w:t>Защищай ведущего</w:t>
+            </w:r>
+          </w:p>
+        </w:tc>
+      </w:tr>
+      <w:tr>
+        <w:tc>
+          <w:tcPr>
+            <w:tcW w:w="2656" w:type="dxa"/>
+          </w:tcPr>
+          <w:p>
+            <w:pPr>
+              <w:rPr>
+                <w:lang w:val="en-US"/>
+              </w:rPr>
+            </w:pPr>
+          </w:p>
+        </w:tc>
+        <w:tc>
+          <w:tcPr>
+            <w:tcW w:w="2765" w:type="dxa"/>
+          </w:tcPr>
+          <w:p>
+            <w:pPr>
+              <w:rPr>
+                <w:lang w:val="en-US"/>
+              </w:rPr>
+            </w:pPr>
+            <w:r>
+              <w:rPr>
+                <w:lang w:val="en-US"/>
+              </w:rPr>
+              <w:t>Move to position …</w:t>
+            </w:r>
+          </w:p>
+        </w:tc>
+        <w:tc>
+          <w:tcPr>
+            <w:tcW w:w="2122" w:type="dxa"/>
+          </w:tcPr>
+          <w:p>
+            <w:r>
+              <w:t>Перейти на позицию…</w:t>
+            </w:r>
+          </w:p>
+        </w:tc>
+      </w:tr>
+      <w:tr>
+        <w:tc>
+          <w:tcPr>
+            <w:tcW w:w="2656" w:type="dxa"/>
+          </w:tcPr>
+          <w:p>
+            <w:pPr>
+              <w:rPr>
+                <w:lang w:val="en-US"/>
+              </w:rPr>
+            </w:pPr>
+          </w:p>
+        </w:tc>
+        <w:tc>
+          <w:tcPr>
+            <w:tcW w:w="2765" w:type="dxa"/>
+          </w:tcPr>
+          <w:p>
+            <w:pPr>
+              <w:rPr>
+                <w:lang w:val="en-US"/>
+              </w:rPr>
+            </w:pPr>
+            <w:r>
+              <w:rPr>
+                <w:lang w:val="en-US"/>
+              </w:rPr>
+              <w:t>Block robot #…</w:t>
+            </w:r>
+          </w:p>
+        </w:tc>
+        <w:tc>
+          <w:tcPr>
+            <w:tcW w:w="2122" w:type="dxa"/>
+          </w:tcPr>
+          <w:p>
+            <w:r>
+              <w:t>Блокируй робота …</w:t>
+            </w:r>
+          </w:p>
+        </w:tc>
+      </w:tr>
+      <w:tr>
+        <w:tc>
+          <w:tcPr>
+            <w:tcW w:w="2656" w:type="dxa"/>
+          </w:tcPr>
+          <w:p>
+            <w:pPr>
+              <w:rPr>
+                <w:lang w:val="en-US"/>
+              </w:rPr>
+            </w:pPr>
+          </w:p>
+        </w:tc>
+        <w:tc>
+          <w:tcPr>
+            <w:tcW w:w="2765" w:type="dxa"/>
+          </w:tcPr>
+          <w:p>
+            <w:pPr>
+              <w:rPr>
+                <w:lang w:val="en-US"/>
+              </w:rPr>
+            </w:pPr>
+            <w:r>
+              <w:rPr>
+                <w:lang w:val="en-US"/>
+              </w:rPr>
+              <w:t xml:space="preserve">Steal </w:t>
+            </w:r>
+          </w:p>
+        </w:tc>
+        <w:tc>
+          <w:tcPr>
+            <w:tcW w:w="2122" w:type="dxa"/>
+          </w:tcPr>
+          <w:p>
+            <w:r>
+              <w:t>Перехват</w:t>
+            </w:r>
+            <w:r>
+              <w:rPr>
+                <w:lang w:val="en-US"/>
+              </w:rPr>
+              <w:t xml:space="preserve"> </w:t>
+            </w:r>
+            <w:r>
+              <w:t>мяча</w:t>
+            </w:r>
+          </w:p>
+        </w:tc>
+      </w:tr>
+      <w:tr>
+        <w:tc>
+          <w:tcPr>
+            <w:tcW w:w="2656" w:type="dxa"/>
+          </w:tcPr>
+          <w:p>
+            <w:pPr>
+              <w:rPr>
+                <w:lang w:val="en-US"/>
+              </w:rPr>
+            </w:pPr>
+          </w:p>
+        </w:tc>
+        <w:tc>
+          <w:tcPr>
+            <w:tcW w:w="2765" w:type="dxa"/>
+          </w:tcPr>
+          <w:p>
+            <w:pPr>
+              <w:rPr>
+                <w:lang w:val="en-US"/>
+              </w:rPr>
+            </w:pPr>
+            <w:r>
+              <w:rPr>
+                <w:lang w:val="en-US"/>
+              </w:rPr>
+              <w:t>Catch from…</w:t>
+            </w:r>
+          </w:p>
+        </w:tc>
+        <w:tc>
+          <w:tcPr>
+            <w:tcW w:w="2122" w:type="dxa"/>
+          </w:tcPr>
+          <w:p>
+            <w:r>
+              <w:t>Получи пас от</w:t>
+            </w:r>
+            <w:proofErr w:type="gramStart"/>
+            <w:r>
+              <w:t xml:space="preserve"> .</w:t>
+            </w:r>
+            <w:proofErr w:type="gramEnd"/>
+            <w:r>
+              <w:t>.</w:t>
+            </w:r>
+          </w:p>
+        </w:tc>
+      </w:tr>
+      <w:tr>
+        <w:tc>
+          <w:tcPr>
+            <w:tcW w:w="2656" w:type="dxa"/>
+          </w:tcPr>
+          <w:p>
+            <w:pPr>
+              <w:rPr>
+                <w:lang w:val="en-US"/>
+              </w:rPr>
+            </w:pPr>
+          </w:p>
+        </w:tc>
+        <w:tc>
+          <w:tcPr>
+            <w:tcW w:w="2765" w:type="dxa"/>
+          </w:tcPr>
+          <w:p>
+            <w:pPr>
+              <w:rPr>
+                <w:lang w:val="en-US"/>
+              </w:rPr>
+            </w:pPr>
+            <w:r>
+              <w:rPr>
+                <w:lang w:val="en-US"/>
+              </w:rPr>
+              <w:t>Pass ball to…</w:t>
+            </w:r>
+          </w:p>
+        </w:tc>
+        <w:tc>
+          <w:tcPr>
+            <w:tcW w:w="2122" w:type="dxa"/>
+          </w:tcPr>
+          <w:p>
+            <w:r>
+              <w:t>Дай пас …</w:t>
+            </w:r>
+          </w:p>
+        </w:tc>
+      </w:tr>
+      <w:tr>
+        <w:tc>
+          <w:tcPr>
+            <w:tcW w:w="2656" w:type="dxa"/>
+          </w:tcPr>
+          <w:p>
+            <w:pPr>
+              <w:rPr>
+                <w:lang w:val="en-US"/>
+              </w:rPr>
+            </w:pPr>
+          </w:p>
+        </w:tc>
+        <w:tc>
+          <w:tcPr>
+            <w:tcW w:w="2765" w:type="dxa"/>
+          </w:tcPr>
+          <w:p>
+            <w:pPr>
+              <w:rPr>
+                <w:lang w:val="en-US"/>
+              </w:rPr>
+            </w:pPr>
+            <w:r>
+              <w:rPr>
+                <w:lang w:val="en-US"/>
+              </w:rPr>
+              <w:t>Keep the ball in zone #...</w:t>
+            </w:r>
+          </w:p>
+        </w:tc>
+        <w:tc>
+          <w:tcPr>
+            <w:tcW w:w="2122" w:type="dxa"/>
+          </w:tcPr>
+          <w:p>
+            <w:r>
+              <w:t>Удерживать мяч в зоне…</w:t>
+            </w:r>
+          </w:p>
+        </w:tc>
+      </w:tr>
+      <w:tr>
+        <w:tc>
+          <w:tcPr>
+            <w:tcW w:w="2656" w:type="dxa"/>
+          </w:tcPr>
+          <w:p>
+            <w:pPr>
+              <w:rPr>
+                <w:lang w:val="en-US"/>
+              </w:rPr>
+            </w:pPr>
+          </w:p>
+        </w:tc>
+        <w:tc>
+          <w:tcPr>
+            <w:tcW w:w="2765" w:type="dxa"/>
+          </w:tcPr>
+          <w:p>
+            <w:pPr>
+              <w:rPr>
+                <w:lang w:val="en-US"/>
+              </w:rPr>
+            </w:pPr>
+            <w:r>
+              <w:rPr>
+                <w:lang w:val="en-US"/>
+              </w:rPr>
+              <w:t>Bring the ball to zone #...</w:t>
+            </w:r>
+          </w:p>
+        </w:tc>
+        <w:tc>
+          <w:tcPr>
+            <w:tcW w:w="2122" w:type="dxa"/>
+          </w:tcPr>
+          <w:p>
+            <w:r>
+              <w:t>Вести мяч в зону</w:t>
+            </w:r>
+            <w:proofErr w:type="gramStart"/>
+            <w:r>
+              <w:t>..</w:t>
+            </w:r>
+            <w:proofErr w:type="gramEnd"/>
+          </w:p>
+        </w:tc>
+      </w:tr>
+      <w:tr>
+        <w:tc>
+          <w:tcPr>
+            <w:tcW w:w="2656" w:type="dxa"/>
+          </w:tcPr>
+          <w:p>
+            <w:pPr>
+              <w:rPr>
+                <w:lang w:val="en-US"/>
+              </w:rPr>
+            </w:pPr>
+          </w:p>
+        </w:tc>
+        <w:tc>
+          <w:tcPr>
+            <w:tcW w:w="2765" w:type="dxa"/>
+          </w:tcPr>
+          <w:p>
+            <w:pPr>
+              <w:rPr>
+                <w:lang w:val="en-US"/>
+              </w:rPr>
+            </w:pPr>
+            <w:r>
+              <w:rPr>
+                <w:lang w:val="en-US"/>
+              </w:rPr>
+              <w:t>Shoot</w:t>
+            </w:r>
+          </w:p>
+        </w:tc>
+        <w:tc>
+          <w:tcPr>
+            <w:tcW w:w="2122" w:type="dxa"/>
+          </w:tcPr>
+          <w:p>
+            <w:r>
+              <w:t>Произведи удар по воротам</w:t>
+            </w:r>
+          </w:p>
+        </w:tc>
+      </w:tr>
+      <w:tr>
+        <w:tc>
+          <w:tcPr>
+            <w:tcW w:w="2656" w:type="dxa"/>
+          </w:tcPr>
+          <w:p>
+            <w:pPr>
+              <w:rPr>
+                <w:lang w:val="en-US"/>
+              </w:rPr>
+            </w:pPr>
+          </w:p>
+        </w:tc>
+        <w:tc>
+          <w:tcPr>
+            <w:tcW w:w="2765" w:type="dxa"/>
+          </w:tcPr>
+          <w:p>
+            <w:pPr>
+              <w:rPr>
+                <w:lang w:val="en-US"/>
+              </w:rPr>
+            </w:pPr>
+            <w:r>
+              <w:rPr>
+                <w:lang w:val="en-US"/>
+              </w:rPr>
+              <w:t>Hazard from zone #...</w:t>
+            </w:r>
+          </w:p>
+        </w:tc>
+        <w:tc>
+          <w:tcPr>
+            <w:tcW w:w="2122" w:type="dxa"/>
+          </w:tcPr>
+          <w:p>
+            <w:r>
+              <w:t>Угроза нападения из зоны …</w:t>
+            </w:r>
+          </w:p>
+        </w:tc>
+      </w:tr>
+      <w:tr>
+        <w:tc>
+          <w:tcPr>
+            <w:tcW w:w="2656" w:type="dxa"/>
+          </w:tcPr>
+          <w:p>
+            <w:pPr>
+              <w:rPr>
+                <w:lang w:val="en-US"/>
+              </w:rPr>
+            </w:pPr>
+          </w:p>
+        </w:tc>
+        <w:tc>
+          <w:tcPr>
+            <w:tcW w:w="2765" w:type="dxa"/>
+          </w:tcPr>
+          <w:p>
+            <w:pPr>
+              <w:rPr>
+                <w:lang w:val="en-US"/>
+              </w:rPr>
+            </w:pPr>
+            <w:r>
+              <w:rPr>
+                <w:lang w:val="en-US"/>
+              </w:rPr>
+              <w:t>Neighbor</w:t>
+            </w:r>
+          </w:p>
+        </w:tc>
+        <w:tc>
+          <w:tcPr>
+            <w:tcW w:w="2122" w:type="dxa"/>
+          </w:tcPr>
+          <w:p>
+            <w:r>
+              <w:t>Поиск ближайшего игрока (всем)</w:t>
+            </w:r>
+          </w:p>
+        </w:tc>
+      </w:tr>
+      <w:tr>
+        <w:tc>
+          <w:tcPr>
+            <w:tcW w:w="2656" w:type="dxa"/>
+          </w:tcPr>
+          <w:p>
+            <w:pPr>
+              <w:rPr>
+                <w:lang w:val="en-US"/>
+              </w:rPr>
+            </w:pPr>
+          </w:p>
+        </w:tc>
+        <w:tc>
+          <w:tcPr>
+            <w:tcW w:w="2765" w:type="dxa"/>
+          </w:tcPr>
+          <w:p>
+            <w:pPr>
+              <w:rPr>
+                <w:lang w:val="en-US"/>
+              </w:rPr>
+            </w:pPr>
+            <w:r>
+              <w:rPr>
+                <w:lang w:val="en-US"/>
+              </w:rPr>
+              <w:t>I am neighbor</w:t>
+            </w:r>
+          </w:p>
+        </w:tc>
+        <w:tc>
+          <w:tcPr>
+            <w:tcW w:w="2122" w:type="dxa"/>
+          </w:tcPr>
+          <w:p>
+            <w:r>
+              <w:t>Я ближайший</w:t>
+            </w:r>
+          </w:p>
+        </w:tc>
+      </w:tr>
+      <w:tr>
+        <w:tc>
+          <w:tcPr>
+            <w:tcW w:w="2656" w:type="dxa"/>
+          </w:tcPr>
+          <w:p>
+            <w:pPr>
+              <w:rPr>
+                <w:lang w:val="en-US"/>
+              </w:rPr>
+            </w:pPr>
+          </w:p>
+        </w:tc>
+        <w:tc>
+          <w:tcPr>
+            <w:tcW w:w="2765" w:type="dxa"/>
+          </w:tcPr>
+          <w:p>
+            <w:pPr>
+              <w:rPr>
+                <w:lang w:val="en-US"/>
+              </w:rPr>
+            </w:pPr>
+            <w:r>
+              <w:rPr>
+                <w:lang w:val="en-US"/>
+              </w:rPr>
+              <w:t>Combination</w:t>
+            </w:r>
+          </w:p>
+        </w:tc>
+        <w:tc>
+          <w:tcPr>
+            <w:tcW w:w="2122" w:type="dxa"/>
+          </w:tcPr>
+          <w:p>
+            <w:r>
+              <w:t>Выполнить  комбинацию</w:t>
+            </w:r>
+          </w:p>
+        </w:tc>
+      </w:tr>
+      <w:tr>
+        <w:tc>
+          <w:tcPr>
+            <w:tcW w:w="2656" w:type="dxa"/>
+          </w:tcPr>
+          <w:p>
+            <w:pPr>
+              <w:rPr>
+                <w:lang w:val="en-US"/>
+              </w:rPr>
+            </w:pPr>
+          </w:p>
+        </w:tc>
+        <w:tc>
+          <w:tcPr>
+            <w:tcW w:w="2765" w:type="dxa"/>
+          </w:tcPr>
+          <w:p>
+            <w:pPr>
+              <w:rPr>
+                <w:lang w:val="en-US"/>
+              </w:rPr>
+            </w:pPr>
+            <w:r>
+              <w:rPr>
+                <w:lang w:val="en-US"/>
+              </w:rPr>
+              <w:t>Unable</w:t>
+            </w:r>
+          </w:p>
+        </w:tc>
+        <w:tc>
+          <w:tcPr>
+            <w:tcW w:w="2122" w:type="dxa"/>
+          </w:tcPr>
+          <w:p>
+            <w:r>
+              <w:t>Выполнение команды невозможно</w:t>
+            </w:r>
+          </w:p>
+        </w:tc>
+      </w:tr>
+      <w:tr>
+        <w:tc>
+          <w:tcPr>
+            <w:tcW w:w="2656" w:type="dxa"/>
+          </w:tcPr>
+          <w:p>
+            <w:pPr>
+              <w:rPr>
+                <w:lang w:val="en-US"/>
+              </w:rPr>
+            </w:pPr>
+          </w:p>
+        </w:tc>
+        <w:tc>
+          <w:tcPr>
+            <w:tcW w:w="2765" w:type="dxa"/>
+          </w:tcPr>
+          <w:p>
+            <w:pPr>
+              <w:rPr>
+                <w:lang w:val="en-US"/>
+              </w:rPr>
+            </w:pPr>
+            <w:r>
+              <w:rPr>
+                <w:lang w:val="en-US"/>
+              </w:rPr>
+              <w:t>Damaged</w:t>
+            </w:r>
+          </w:p>
+        </w:tc>
+        <w:tc>
+          <w:tcPr>
+            <w:tcW w:w="2122" w:type="dxa"/>
+          </w:tcPr>
+          <w:p>
+            <w:r>
+              <w:t>Сообщение о неполадке (сообщается всем)</w:t>
+            </w:r>
+          </w:p>
+        </w:tc>
+      </w:tr>
+      <w:tr>
+        <w:tc>
+          <w:tcPr>
+            <w:tcW w:w="2656" w:type="dxa"/>
+          </w:tcPr>
+          <w:p>
+            <w:pPr>
+              <w:rPr>
+                <w:lang w:val="en-US"/>
+              </w:rPr>
+            </w:pPr>
+          </w:p>
+        </w:tc>
+        <w:tc>
+          <w:tcPr>
+            <w:tcW w:w="2765" w:type="dxa"/>
+          </w:tcPr>
+          <w:p>
+            <w:pPr>
+              <w:rPr>
+                <w:lang w:val="en-US"/>
+              </w:rPr>
+            </w:pPr>
+            <w:r>
+              <w:rPr>
+                <w:lang w:val="en-US"/>
+              </w:rPr>
+              <w:t>Out of game</w:t>
+            </w:r>
+          </w:p>
+        </w:tc>
+        <w:tc>
+          <w:tcPr>
+            <w:tcW w:w="2122" w:type="dxa"/>
+          </w:tcPr>
+          <w:p>
+            <w:r>
+              <w:t xml:space="preserve">Невозможно продолжать игру </w:t>
+            </w:r>
+            <w:r>
+              <w:t>(сообщается всем)</w:t>
+            </w:r>
+          </w:p>
+        </w:tc>
+      </w:tr>
+      <w:tr>
+        <w:tc>
+          <w:tcPr>
+            <w:tcW w:w="2656" w:type="dxa"/>
+          </w:tcPr>
+          <w:p>
+            <w:pPr>
+              <w:rPr>
+                <w:lang w:val="en-US"/>
+              </w:rPr>
+            </w:pPr>
+          </w:p>
+        </w:tc>
+        <w:tc>
+          <w:tcPr>
+            <w:tcW w:w="2765" w:type="dxa"/>
+          </w:tcPr>
+          <w:p>
+            <w:pPr>
+              <w:rPr>
+                <w:lang w:val="en-US"/>
+              </w:rPr>
+            </w:pPr>
+            <w:r>
+              <w:rPr>
+                <w:lang w:val="en-US"/>
+              </w:rPr>
+              <w:t>Robot</w:t>
+            </w:r>
+            <w:r>
+              <w:t>…</w:t>
+            </w:r>
+            <w:r>
+              <w:rPr>
+                <w:lang w:val="en-US"/>
+              </w:rPr>
+              <w:t xml:space="preserve"> program failure</w:t>
+            </w:r>
+          </w:p>
+        </w:tc>
+        <w:tc>
+          <w:tcPr>
+            <w:tcW w:w="2122" w:type="dxa"/>
+          </w:tcPr>
+          <w:p>
+            <w:r>
+              <w:t>Внутренняя ошибка управляющей программы робота….</w:t>
+            </w:r>
+          </w:p>
+        </w:tc>
+      </w:tr>
+      <w:tr>
+        <w:tc>
+          <w:tcPr>
+            <w:tcW w:w="2656" w:type="dxa"/>
+          </w:tcPr>
+          <w:p>
+            <w:pPr>
+              <w:rPr>
+                <w:lang w:val="en-US"/>
+              </w:rPr>
+            </w:pPr>
+          </w:p>
+        </w:tc>
+        <w:tc>
+          <w:tcPr>
+            <w:tcW w:w="2765" w:type="dxa"/>
+          </w:tcPr>
+          <w:p>
+            <w:r>
+              <w:rPr>
+                <w:lang w:val="en-US"/>
+              </w:rPr>
+              <w:t>Ask for coordinates</w:t>
+            </w:r>
+          </w:p>
+        </w:tc>
+        <w:tc>
+          <w:tcPr>
+            <w:tcW w:w="2122" w:type="dxa"/>
+          </w:tcPr>
+          <w:p>
+            <w:r>
+              <w:t>Запрос уточнения координат (себя, мяча, других игроков)</w:t>
+            </w:r>
+          </w:p>
+        </w:tc>
+      </w:tr>
+      <w:tr>
+        <w:tc>
+          <w:tcPr>
+            <w:tcW w:w="2656" w:type="dxa"/>
+          </w:tcPr>
+          <w:p>
+            <w:pPr>
+              <w:rPr>
+                <w:lang w:val="en-US"/>
+              </w:rPr>
+            </w:pPr>
+          </w:p>
+        </w:tc>
+        <w:tc>
+          <w:tcPr>
+            <w:tcW w:w="2765" w:type="dxa"/>
+          </w:tcPr>
+          <w:p>
+            <w:pPr>
+              <w:rPr>
+                <w:lang w:val="en-US"/>
+              </w:rPr>
+            </w:pPr>
+            <w:r>
+              <w:rPr>
+                <w:lang w:val="en-US"/>
+              </w:rPr>
+              <w:t>Coordinates</w:t>
+            </w:r>
+          </w:p>
+        </w:tc>
+        <w:tc>
+          <w:tcPr>
+            <w:tcW w:w="2122" w:type="dxa"/>
+          </w:tcPr>
+          <w:p>
+            <w:r>
+              <w:t>Уточняющие координаты</w:t>
+            </w:r>
+          </w:p>
+        </w:tc>
+      </w:tr>
+      <w:tr>
+        <w:tc>
+          <w:tcPr>
+            <w:tcW w:w="2656" w:type="dxa"/>
+          </w:tcPr>
+          <w:p>
+            <w:pPr>
+              <w:rPr>
+                <w:lang w:val="en-US"/>
+              </w:rPr>
+            </w:pPr>
+          </w:p>
+        </w:tc>
+        <w:tc>
+          <w:tcPr>
+            <w:tcW w:w="2765" w:type="dxa"/>
+          </w:tcPr>
+          <w:p>
+            <w:pPr>
+              <w:rPr>
+                <w:lang w:val="en-US"/>
+              </w:rPr>
+            </w:pPr>
+            <w:r>
+              <w:rPr>
+                <w:lang w:val="en-US"/>
+              </w:rPr>
+              <w:t>Time to end</w:t>
+            </w:r>
+          </w:p>
+        </w:tc>
+        <w:tc>
+          <w:tcPr>
+            <w:tcW w:w="2122" w:type="dxa"/>
+          </w:tcPr>
+          <w:p>
+            <w:r>
+              <w:t>Получить время до окончания игры</w:t>
+            </w:r>
+          </w:p>
+        </w:tc>
+      </w:tr>
+      <w:tr>
+        <w:tc>
+          <w:tcPr>
+            <w:tcW w:w="2656" w:type="dxa"/>
+          </w:tcPr>
+          <w:p>
+            <w:pPr>
+              <w:rPr>
+                <w:lang w:val="en-US"/>
+              </w:rPr>
+            </w:pPr>
+          </w:p>
+        </w:tc>
+        <w:tc>
+          <w:tcPr>
+            <w:tcW w:w="2765" w:type="dxa"/>
+          </w:tcPr>
+          <w:p>
+            <w:pPr>
+              <w:rPr>
+                <w:lang w:val="en-US"/>
+              </w:rPr>
+            </w:pPr>
+            <w:r>
+              <w:rPr>
+                <w:lang w:val="en-US"/>
+              </w:rPr>
+              <w:t>Score</w:t>
+            </w:r>
+          </w:p>
+        </w:tc>
+        <w:tc>
+          <w:tcPr>
+            <w:tcW w:w="2122" w:type="dxa"/>
+          </w:tcPr>
+          <w:p>
+            <w:r>
+              <w:t>Получить счет</w:t>
+            </w:r>
+          </w:p>
+        </w:tc>
+      </w:tr>
+      <w:tr>
+        <w:tc>
+          <w:tcPr>
+            <w:tcW w:w="2656" w:type="dxa"/>
+          </w:tcPr>
+          <w:p>
+            <w:pPr>
+              <w:rPr>
+                <w:lang w:val="en-US"/>
+              </w:rPr>
+            </w:pPr>
+          </w:p>
+        </w:tc>
+        <w:tc>
+          <w:tcPr>
+            <w:tcW w:w="2765" w:type="dxa"/>
+          </w:tcPr>
+          <w:p>
+            <w:pPr>
+              <w:rPr>
+                <w:lang w:val="en-US"/>
+              </w:rPr>
+            </w:pPr>
+          </w:p>
+        </w:tc>
+        <w:tc>
+          <w:tcPr>
+            <w:tcW w:w="2122" w:type="dxa"/>
+          </w:tcPr>
+          <w:p/>
+        </w:tc>
+      </w:tr>
+      <w:tr>
+        <w:tc>
+          <w:tcPr>
+            <w:tcW w:w="2656" w:type="dxa"/>
+          </w:tcPr>
+          <w:p>
+            <w:pPr>
+              <w:rPr>
+                <w:lang w:val="en-US"/>
+              </w:rPr>
+            </w:pPr>
+          </w:p>
+        </w:tc>
+        <w:tc>
+          <w:tcPr>
+            <w:tcW w:w="2765" w:type="dxa"/>
+          </w:tcPr>
+          <w:p>
+            <w:r>
+              <w:rPr>
+                <w:lang w:val="en-US"/>
+              </w:rPr>
+              <w:t>Assign role</w:t>
+            </w:r>
+          </w:p>
+        </w:tc>
+        <w:tc>
+          <w:tcPr>
+            <w:tcW w:w="2122" w:type="dxa"/>
+          </w:tcPr>
+          <w:p>
+            <w:r>
+              <w:t>Установить роль</w:t>
+            </w:r>
+          </w:p>
+        </w:tc>
+      </w:tr>
+      <w:tr>
+        <w:tc>
+          <w:tcPr>
+            <w:tcW w:w="2656" w:type="dxa"/>
+          </w:tcPr>
+          <w:p>
+            <w:pPr>
+              <w:rPr>
+                <w:lang w:val="en-US"/>
+              </w:rPr>
+            </w:pPr>
+          </w:p>
+        </w:tc>
+        <w:tc>
+          <w:tcPr>
+            <w:tcW w:w="2765" w:type="dxa"/>
+          </w:tcPr>
+          <w:p>
+            <w:pPr>
+              <w:rPr>
+                <w:lang w:val="en-US"/>
+              </w:rPr>
+            </w:pPr>
+            <w:r>
+              <w:rPr>
+                <w:lang w:val="en-US"/>
+              </w:rPr>
+              <w:t>Set strategy</w:t>
+            </w:r>
+          </w:p>
+        </w:tc>
+        <w:tc>
+          <w:tcPr>
+            <w:tcW w:w="2122" w:type="dxa"/>
+          </w:tcPr>
+          <w:p>
+            <w:r>
+              <w:t>Установить стратегию</w:t>
+            </w:r>
+          </w:p>
+        </w:tc>
+      </w:tr>
+      <w:tr>
+        <w:tc>
+          <w:tcPr>
+            <w:tcW w:w="2656" w:type="dxa"/>
+          </w:tcPr>
+          <w:p>
+            <w:pPr>
+              <w:rPr>
+                <w:lang w:val="en-US"/>
+              </w:rPr>
+            </w:pPr>
+          </w:p>
+        </w:tc>
+        <w:tc>
+          <w:tcPr>
+            <w:tcW w:w="2765" w:type="dxa"/>
+          </w:tcPr>
+          <w:p>
+            <w:pPr>
+              <w:rPr>
+                <w:lang w:val="en-US"/>
+              </w:rPr>
+            </w:pPr>
+            <w:r>
+              <w:rPr>
+                <w:lang w:val="en-US"/>
+              </w:rPr>
+              <w:t>Ping</w:t>
+            </w:r>
+          </w:p>
+        </w:tc>
+        <w:tc>
+          <w:tcPr>
+            <w:tcW w:w="2122" w:type="dxa"/>
+          </w:tcPr>
+          <w:p>
+            <w:pPr>
+              <w:rPr>
+                <w:lang w:val="en-US"/>
+              </w:rPr>
+            </w:pPr>
+            <w:r>
+              <w:rPr>
+                <w:lang w:val="en-US"/>
+              </w:rPr>
+              <w:t>Ping</w:t>
+            </w:r>
+          </w:p>
+        </w:tc>
+      </w:tr>
+      <w:tr>
+        <w:tc>
+          <w:tcPr>
+            <w:tcW w:w="2656" w:type="dxa"/>
+          </w:tcPr>
+          <w:p>
+            <w:pPr>
+              <w:rPr>
+                <w:lang w:val="en-US"/>
+              </w:rPr>
+            </w:pPr>
+          </w:p>
+        </w:tc>
+        <w:tc>
+          <w:tcPr>
+            <w:tcW w:w="2765" w:type="dxa"/>
+          </w:tcPr>
+          <w:p>
+            <w:pPr>
+              <w:rPr>
+                <w:lang w:val="en-US"/>
+              </w:rPr>
+            </w:pPr>
+            <w:r>
+              <w:rPr>
+                <w:lang w:val="en-US"/>
+              </w:rPr>
+              <w:t>Control center program failure</w:t>
+            </w:r>
+          </w:p>
+        </w:tc>
+        <w:tc>
+          <w:tcPr>
+            <w:tcW w:w="2122" w:type="dxa"/>
+          </w:tcPr>
+          <w:p>
+            <w:r>
+              <w:t>Ошибка программы центра управления</w:t>
+            </w:r>
+          </w:p>
+        </w:tc>
+      </w:tr>
+      <w:tr>
+        <w:tc>
+          <w:tcPr>
+            <w:tcW w:w="2656" w:type="dxa"/>
+          </w:tcPr>
+          <w:p>
+            <w:pPr>
+              <w:rPr>
+                <w:lang w:val="en-US"/>
+              </w:rPr>
+            </w:pPr>
+          </w:p>
+        </w:tc>
+        <w:tc>
+          <w:tcPr>
+            <w:tcW w:w="2765" w:type="dxa"/>
+          </w:tcPr>
+          <w:p>
+            <w:pPr>
+              <w:rPr>
+                <w:lang w:val="en-US"/>
+              </w:rPr>
+            </w:pPr>
+          </w:p>
+        </w:tc>
+        <w:tc>
+          <w:tcPr>
+            <w:tcW w:w="2122" w:type="dxa"/>
+          </w:tcPr>
+          <w:p/>
+        </w:tc>
+      </w:tr>
+      <w:tr>
+        <w:tc>
+          <w:tcPr>
+            <w:tcW w:w="2656" w:type="dxa"/>
+          </w:tcPr>
+          <w:p>
+            <w:pPr>
+              <w:rPr>
+                <w:lang w:val="en-US"/>
+              </w:rPr>
+            </w:pPr>
+          </w:p>
+        </w:tc>
+        <w:tc>
+          <w:tcPr>
+            <w:tcW w:w="2765" w:type="dxa"/>
+          </w:tcPr>
+          <w:p>
+            <w:pPr>
+              <w:rPr>
+                <w:lang w:val="en-US"/>
+              </w:rPr>
+            </w:pPr>
+            <w:r>
+              <w:rPr>
+                <w:lang w:val="en-US"/>
+              </w:rPr>
+              <w:t xml:space="preserve">Ask for robot </w:t>
+            </w:r>
+            <w:r>
+              <w:rPr>
+                <w:lang w:val="en-US"/>
+              </w:rPr>
+              <w:t>replacement</w:t>
+            </w:r>
+          </w:p>
+        </w:tc>
+        <w:tc>
+          <w:tcPr>
+            <w:tcW w:w="2122" w:type="dxa"/>
+          </w:tcPr>
+          <w:p>
+            <w:r>
+              <w:t>Просьба о замене робота</w:t>
+            </w:r>
+          </w:p>
+        </w:tc>
+      </w:tr>
+      <w:tr>
+        <w:tc>
+          <w:tcPr>
+            <w:tcW w:w="2656" w:type="dxa"/>
+          </w:tcPr>
+          <w:p>
+            <w:pPr>
+              <w:rPr>
+                <w:lang w:val="en-US"/>
+              </w:rPr>
+            </w:pPr>
+          </w:p>
+        </w:tc>
+        <w:tc>
+          <w:tcPr>
+            <w:tcW w:w="2765" w:type="dxa"/>
+          </w:tcPr>
+          <w:p>
+            <w:pPr>
+              <w:rPr>
+                <w:lang w:val="en-US"/>
+              </w:rPr>
+            </w:pPr>
+            <w:r>
+              <w:rPr>
+                <w:lang w:val="en-US"/>
+              </w:rPr>
+              <w:t>Declare penalty</w:t>
+            </w:r>
+          </w:p>
+        </w:tc>
+        <w:tc>
+          <w:tcPr>
+            <w:tcW w:w="2122" w:type="dxa"/>
+          </w:tcPr>
+          <w:p>
+            <w:r>
+              <w:t>Заявить о нарушении</w:t>
+            </w:r>
+          </w:p>
+        </w:tc>
+      </w:tr>
+      <w:tr>
+        <w:tc>
+          <w:tcPr>
+            <w:tcW w:w="2656" w:type="dxa"/>
+          </w:tcPr>
+          <w:p>
+            <w:pPr>
+              <w:rPr>
+                <w:lang w:val="en-US"/>
+              </w:rPr>
+            </w:pPr>
+          </w:p>
+        </w:tc>
+        <w:tc>
+          <w:tcPr>
+            <w:tcW w:w="2765" w:type="dxa"/>
+          </w:tcPr>
+          <w:p>
+            <w:pPr>
+              <w:rPr>
+                <w:lang w:val="en-US"/>
+              </w:rPr>
+            </w:pPr>
+            <w:r>
+              <w:rPr>
+                <w:lang w:val="en-US"/>
+              </w:rPr>
+              <w:t>Demand pause</w:t>
+            </w:r>
+          </w:p>
+        </w:tc>
+        <w:tc>
+          <w:tcPr>
+            <w:tcW w:w="2122" w:type="dxa"/>
+          </w:tcPr>
+          <w:p>
+            <w:r>
+              <w:t>Требование приостановить игру</w:t>
+            </w:r>
+          </w:p>
+        </w:tc>
+      </w:tr>
+      <w:tr>
+        <w:tc>
+          <w:tcPr>
+            <w:tcW w:w="2656" w:type="dxa"/>
+          </w:tcPr>
+          <w:p>
+            <w:pPr>
+              <w:rPr>
+                <w:lang w:val="en-US"/>
+              </w:rPr>
+            </w:pPr>
+          </w:p>
+        </w:tc>
+        <w:tc>
+          <w:tcPr>
+            <w:tcW w:w="2765" w:type="dxa"/>
+          </w:tcPr>
+          <w:p>
+            <w:r>
+              <w:rPr>
+                <w:lang w:val="en-US"/>
+              </w:rPr>
+              <w:t>Confirm</w:t>
+            </w:r>
+            <w:r>
+              <w:t xml:space="preserve"> </w:t>
+            </w:r>
+            <w:r>
+              <w:rPr>
+                <w:lang w:val="en-US"/>
+              </w:rPr>
+              <w:t>team</w:t>
+            </w:r>
+            <w:r>
+              <w:t>…</w:t>
+            </w:r>
+            <w:r>
+              <w:t xml:space="preserve"> </w:t>
+            </w:r>
+            <w:r>
+              <w:rPr>
+                <w:lang w:val="en-US"/>
+              </w:rPr>
+              <w:t>members</w:t>
+            </w:r>
+          </w:p>
+        </w:tc>
+        <w:tc>
+          <w:tcPr>
+            <w:tcW w:w="2122" w:type="dxa"/>
+          </w:tcPr>
+          <w:p>
+            <w:pPr>
+              <w:rPr>
+                <w:lang w:val="en-US"/>
+              </w:rPr>
+            </w:pPr>
+            <w:r>
+              <w:t>Запросить состав команды</w:t>
+            </w:r>
+            <w:r>
+              <w:rPr>
+                <w:lang w:val="en-US"/>
+              </w:rPr>
+              <w:t>…</w:t>
+            </w:r>
+          </w:p>
+        </w:tc>
+      </w:tr>
+      <w:tr>
+        <w:tc>
+          <w:tcPr>
+            <w:tcW w:w="2656" w:type="dxa"/>
+          </w:tcPr>
+          <w:p/>
+        </w:tc>
+        <w:tc>
+          <w:tcPr>
+            <w:tcW w:w="2765" w:type="dxa"/>
+          </w:tcPr>
+          <w:p/>
+        </w:tc>
+        <w:tc>
+          <w:tcPr>
+            <w:tcW w:w="2122" w:type="dxa"/>
+          </w:tcPr>
+          <w:p/>
+        </w:tc>
+      </w:tr>
+      <w:tr>
+        <w:tc>
+          <w:tcPr>
+            <w:tcW w:w="2656" w:type="dxa"/>
+          </w:tcPr>
+          <w:p>
+            <w:pPr>
+              <w:rPr>
+                <w:lang w:val="en-US"/>
+              </w:rPr>
+            </w:pPr>
+          </w:p>
+        </w:tc>
+        <w:tc>
+          <w:tcPr>
+            <w:tcW w:w="2765" w:type="dxa"/>
+          </w:tcPr>
+          <w:p>
+            <w:r>
+              <w:rPr>
+                <w:lang w:val="en-US"/>
+              </w:rPr>
+              <w:t>Request</w:t>
+            </w:r>
+            <w:r>
+              <w:t xml:space="preserve"> </w:t>
+            </w:r>
+            <w:r>
+              <w:rPr>
+                <w:lang w:val="en-US"/>
+              </w:rPr>
+              <w:t>forbidden</w:t>
+            </w:r>
+          </w:p>
+        </w:tc>
+        <w:tc>
+          <w:tcPr>
+            <w:tcW w:w="2122" w:type="dxa"/>
+          </w:tcPr>
+          <w:p>
+            <w:r>
+              <w:t>Это сообщение возвращается на запрещенный для отправителя запрос</w:t>
+            </w:r>
+          </w:p>
+        </w:tc>
+      </w:tr>
+      <w:tr>
+        <w:tc>
+          <w:tcPr>
+            <w:tcW w:w="2656" w:type="dxa"/>
+          </w:tcPr>
+          <w:p>
+            <w:pPr>
+              <w:rPr>
+                <w:lang w:val="en-US"/>
+              </w:rPr>
+            </w:pPr>
+          </w:p>
+        </w:tc>
+        <w:tc>
+          <w:tcPr>
+            <w:tcW w:w="2765" w:type="dxa"/>
+          </w:tcPr>
+          <w:p>
+            <w:r>
+              <w:rPr>
+                <w:lang w:val="en-US"/>
+              </w:rPr>
+              <w:t>Unknown</w:t>
+            </w:r>
+            <w:r>
+              <w:t xml:space="preserve"> </w:t>
+            </w:r>
+            <w:r>
+              <w:rPr>
+                <w:lang w:val="en-US"/>
+              </w:rPr>
+              <w:t>prefix</w:t>
+            </w:r>
+          </w:p>
+        </w:tc>
+        <w:tc>
+          <w:tcPr>
+            <w:tcW w:w="2122" w:type="dxa"/>
+          </w:tcPr>
+          <w:p>
+            <w:r>
+              <w:t>Не знает префикса отправленного сообщения</w:t>
+            </w:r>
+          </w:p>
+        </w:tc>
+      </w:tr>
+      <w:tr>
+        <w:tc>
+          <w:tcPr>
+            <w:tcW w:w="2656" w:type="dxa"/>
+          </w:tcPr>
+          <w:p>
+            <w:pPr>
+              <w:rPr>
+                <w:lang w:val="en-US"/>
+              </w:rPr>
+            </w:pPr>
+          </w:p>
+        </w:tc>
+        <w:tc>
+          <w:tcPr>
+            <w:tcW w:w="2765" w:type="dxa"/>
+          </w:tcPr>
+          <w:p>
+            <w:r>
+              <w:rPr>
+                <w:lang w:val="en-US"/>
+              </w:rPr>
+              <w:t>Unrecognizable message body</w:t>
+            </w:r>
+          </w:p>
+        </w:tc>
+        <w:tc>
+          <w:tcPr>
+            <w:tcW w:w="2122" w:type="dxa"/>
+          </w:tcPr>
+          <w:p>
+            <w:r>
+              <w:t xml:space="preserve">Содержание сообщения не </w:t>
+            </w:r>
+            <w:r>
+              <w:lastRenderedPageBreak/>
+              <w:t>распознано</w:t>
+            </w:r>
+          </w:p>
+        </w:tc>
+      </w:tr>
+      <w:tr>
+        <w:tc>
+          <w:tcPr>
+            <w:tcW w:w="2656" w:type="dxa"/>
+          </w:tcPr>
+          <w:p>
+            <w:pPr>
+              <w:rPr>
+                <w:lang w:val="en-US"/>
+              </w:rPr>
+            </w:pPr>
+          </w:p>
+        </w:tc>
+        <w:tc>
+          <w:tcPr>
+            <w:tcW w:w="2765" w:type="dxa"/>
+          </w:tcPr>
+          <w:p>
+            <w:r>
+              <w:rPr>
+                <w:lang w:val="en-US"/>
+              </w:rPr>
+              <w:t>Service failure</w:t>
+            </w:r>
+          </w:p>
+        </w:tc>
+        <w:tc>
+          <w:tcPr>
+            <w:tcW w:w="2122" w:type="dxa"/>
+          </w:tcPr>
+          <w:p>
+            <w:r>
+              <w:t xml:space="preserve">Внутренняя ошибка сервиса </w:t>
+            </w:r>
+          </w:p>
+        </w:tc>
+      </w:tr>
+      <w:tr>
+        <w:tc>
+          <w:tcPr>
+            <w:tcW w:w="2656" w:type="dxa"/>
+          </w:tcPr>
+          <w:p>
+            <w:pPr>
+              <w:rPr>
+                <w:lang w:val="en-US"/>
+              </w:rPr>
+            </w:pPr>
+          </w:p>
+        </w:tc>
+        <w:tc>
+          <w:tcPr>
+            <w:tcW w:w="2765" w:type="dxa"/>
+          </w:tcPr>
+          <w:p>
+            <w:pPr>
+              <w:rPr>
+                <w:lang w:val="en-US"/>
+              </w:rPr>
+            </w:pPr>
+            <w:r>
+              <w:rPr>
+                <w:lang w:val="en-US"/>
+              </w:rPr>
+              <w:t>Robot … unreachable</w:t>
+            </w:r>
+          </w:p>
+        </w:tc>
+        <w:tc>
+          <w:tcPr>
+            <w:tcW w:w="2122" w:type="dxa"/>
+          </w:tcPr>
+          <w:p>
+            <w:r>
+              <w:t>Робот … не доступен</w:t>
+            </w:r>
+          </w:p>
+        </w:tc>
+      </w:tr>
+      <w:tr>
+        <w:tc>
+          <w:tcPr>
+            <w:tcW w:w="2656" w:type="dxa"/>
+          </w:tcPr>
+          <w:p>
+            <w:pPr>
+              <w:rPr>
+                <w:lang w:val="en-US"/>
+              </w:rPr>
+            </w:pPr>
+          </w:p>
+        </w:tc>
+        <w:tc>
+          <w:tcPr>
+            <w:tcW w:w="2765" w:type="dxa"/>
+          </w:tcPr>
+          <w:p>
+            <w:pPr>
+              <w:rPr>
+                <w:lang w:val="en-US"/>
+              </w:rPr>
+            </w:pPr>
+            <w:r>
+              <w:rPr>
+                <w:lang w:val="en-US"/>
+              </w:rPr>
+              <w:t>Register</w:t>
+            </w:r>
+          </w:p>
+        </w:tc>
+        <w:tc>
+          <w:tcPr>
+            <w:tcW w:w="2122" w:type="dxa"/>
+          </w:tcPr>
+          <w:p>
+            <w:r>
+              <w:t>Регистрационные данные робота</w:t>
+            </w:r>
+            <w:r>
+              <w:rPr>
+                <w:lang w:val="en-US"/>
+              </w:rPr>
+              <w:t>/</w:t>
+            </w:r>
+            <w:proofErr w:type="spellStart"/>
+            <w:r>
+              <w:t>цу</w:t>
+            </w:r>
+            <w:proofErr w:type="spellEnd"/>
+          </w:p>
+        </w:tc>
+      </w:tr>
+      <w:tr>
+        <w:tc>
+          <w:tcPr>
+            <w:tcW w:w="2656" w:type="dxa"/>
+          </w:tcPr>
+          <w:p>
+            <w:pPr>
+              <w:rPr>
+                <w:lang w:val="en-US"/>
+              </w:rPr>
+            </w:pPr>
+          </w:p>
+        </w:tc>
+        <w:tc>
+          <w:tcPr>
+            <w:tcW w:w="2765" w:type="dxa"/>
+          </w:tcPr>
+          <w:p>
+            <w:pPr>
+              <w:rPr>
+                <w:lang w:val="en-US"/>
+              </w:rPr>
+            </w:pPr>
+            <w:r>
+              <w:rPr>
+                <w:lang w:val="en-US"/>
+              </w:rPr>
+              <w:t>Unregister</w:t>
+            </w:r>
+          </w:p>
+        </w:tc>
+        <w:tc>
+          <w:tcPr>
+            <w:tcW w:w="2122" w:type="dxa"/>
+          </w:tcPr>
+          <w:p>
+            <w:r>
+              <w:t>Робот</w:t>
+            </w:r>
+            <w:r>
+              <w:t>/</w:t>
+            </w:r>
+            <w:proofErr w:type="spellStart"/>
+            <w:r>
+              <w:t>цу</w:t>
+            </w:r>
+            <w:proofErr w:type="spellEnd"/>
+            <w:r>
+              <w:t xml:space="preserve"> </w:t>
+            </w:r>
+            <w:r>
+              <w:t xml:space="preserve"> снимает свои регистрационные данные</w:t>
+            </w:r>
+          </w:p>
+        </w:tc>
+      </w:tr>
+      <w:tr>
+        <w:tc>
+          <w:tcPr>
+            <w:tcW w:w="2656" w:type="dxa"/>
+          </w:tcPr>
+          <w:p>
+            <w:bookmarkStart w:id="0" w:name="_GoBack"/>
+            <w:bookmarkEnd w:id="0"/>
+          </w:p>
+        </w:tc>
+        <w:tc>
+          <w:tcPr>
+            <w:tcW w:w="2765" w:type="dxa"/>
+          </w:tcPr>
+          <w:p/>
+        </w:tc>
+        <w:tc>
+          <w:tcPr>
+            <w:tcW w:w="2122" w:type="dxa"/>
+          </w:tcPr>
+          <w:p/>
+        </w:tc>
+      </w:tr>
+      <w:tr>
+        <w:tc>
+          <w:tcPr>
+            <w:tcW w:w="2656" w:type="dxa"/>
+          </w:tcPr>
+          <w:p/>
+        </w:tc>
+        <w:tc>
+          <w:tcPr>
+            <w:tcW w:w="2765" w:type="dxa"/>
+          </w:tcPr>
+          <w:p>
+            <w:pPr>
+              <w:rPr>
+                <w:lang w:val="en-US"/>
+              </w:rPr>
+            </w:pPr>
+            <w:r>
+              <w:rPr>
+                <w:lang w:val="en-US"/>
+              </w:rPr>
+              <w:t>No game</w:t>
+            </w:r>
+          </w:p>
+        </w:tc>
+        <w:tc>
+          <w:tcPr>
+            <w:tcW w:w="2122" w:type="dxa"/>
+          </w:tcPr>
+          <w:p>
+            <w:r>
+              <w:t>Игры не существует</w:t>
             </w:r>
           </w:p>
         </w:tc>
@@ -2728,6 +5853,12 @@
           <w:lang w:val="en-US"/>
         </w:rPr>
       </w:pPr>
+      <w:r>
+        <w:rPr>
+          <w:lang w:val="en-US"/>
+        </w:rPr>
+        <w:br w:type="textWrapping" w:clear="all"/>
+      </w:r>
     </w:p>
     <w:p>
       <w:pPr>
@@ -4045,7 +7176,7 @@
 </file>
 
 <file path=customXml/itemProps1.xml><?xml version="1.0" encoding="utf-8"?>
-<ds:datastoreItem xmlns:ds="http://schemas.openxmlformats.org/officeDocument/2006/customXml" ds:itemID="{3E1546D6-E2F1-4666-95DA-261870F5E302}">
+<ds:datastoreItem xmlns:ds="http://schemas.openxmlformats.org/officeDocument/2006/customXml" ds:itemID="{CD4686E6-F5A4-4035-A8D4-2689DB33576F}">
   <ds:schemaRefs>
     <ds:schemaRef ds:uri="http://schemas.openxmlformats.org/officeDocument/2006/bibliography"/>
   </ds:schemaRefs>

</xml_diff>